<commit_message>
começando introdução, explicação de python
</commit_message>
<xml_diff>
--- a/tcc.docx
+++ b/tcc.docx
@@ -17,7 +17,6 @@
         </w:rPr>
         <w:t xml:space="preserve">INSTITUTO FEDERAL DE EDUCAÇÃO, CIÊNCIA E TECNOLOGIA DA </w:t>
       </w:r>
-      <w:proofErr w:type="gramStart"/>
       <w:r>
         <w:rPr>
           <w:rFonts w:cs="Arial"/>
@@ -25,7 +24,6 @@
         </w:rPr>
         <w:t>PARAIBA</w:t>
       </w:r>
-      <w:proofErr w:type="gramEnd"/>
     </w:p>
     <w:p>
       <w:pPr>
@@ -1202,6 +1200,9 @@
       </w:pPr>
     </w:p>
     <w:p>
+      <w:pPr>
+        <w:ind w:firstLine="708"/>
+      </w:pPr>
       <w:r>
         <w:t>Durante o cotidiano da Coordenação de Apoio Acadêmico</w:t>
       </w:r>
@@ -1338,11 +1339,17 @@
     <w:p>
       <w:pPr>
         <w:pStyle w:val="Ttulo1"/>
+        <w:rPr>
+          <w:lang w:val="en-US"/>
+        </w:rPr>
       </w:pPr>
       <w:bookmarkStart w:id="6" w:name="_Toc530557758"/>
       <w:bookmarkStart w:id="7" w:name="_Toc530561682"/>
       <w:bookmarkStart w:id="8" w:name="_Toc530561782"/>
       <w:r>
+        <w:rPr>
+          <w:lang w:val="en-US"/>
+        </w:rPr>
         <w:lastRenderedPageBreak/>
         <w:t>ABSTRACT</w:t>
       </w:r>
@@ -1352,6 +1359,7 @@
     </w:p>
     <w:p>
       <w:pPr>
+        <w:ind w:firstLine="567"/>
         <w:rPr>
           <w:shd w:val="clear" w:color="auto" w:fill="FFFFFF"/>
           <w:lang w:val="en-US"/>
@@ -1427,6 +1435,13 @@
           <w:lang w:val="en-US"/>
         </w:rPr>
         <w:t xml:space="preserve"> in greater security and improvement in the way this is done. Using a program that will keep, vitally, the information of the responsible and the key delivered to it</w:t>
+      </w:r>
+      <w:r>
+        <w:rPr>
+          <w:shd w:val="clear" w:color="auto" w:fill="FFFFFF"/>
+          <w:lang w:val="en-US"/>
+        </w:rPr>
+        <w:t>.</w:t>
       </w:r>
     </w:p>
     <w:p>
@@ -1524,7 +1539,6 @@
         </w:rPr>
         <w:t>O</w:t>
       </w:r>
-      <w:proofErr w:type="gramStart"/>
       <w:r>
         <w:rPr>
           <w:rFonts w:cs="Arial"/>
@@ -1558,15 +1572,7 @@
           <w:rFonts w:cs="Arial"/>
           <w:szCs w:val="24"/>
         </w:rPr>
-        <w:t>..................</w:t>
-      </w:r>
-      <w:proofErr w:type="gramEnd"/>
-      <w:r>
-        <w:rPr>
-          <w:rFonts w:cs="Arial"/>
-          <w:szCs w:val="24"/>
-        </w:rPr>
-        <w:t>8</w:t>
+        <w:t>..................8</w:t>
       </w:r>
       <w:bookmarkEnd w:id="12"/>
     </w:p>
@@ -1582,7 +1588,6 @@
         </w:rPr>
         <w:t>1.1 JUSTIFICATIVA</w:t>
       </w:r>
-      <w:proofErr w:type="gramStart"/>
       <w:r>
         <w:rPr>
           <w:b/>
@@ -1611,14 +1616,7 @@
         <w:rPr>
           <w:b/>
         </w:rPr>
-        <w:t>.....................</w:t>
-      </w:r>
-      <w:proofErr w:type="gramEnd"/>
-      <w:r>
-        <w:rPr>
-          <w:b/>
-        </w:rPr>
-        <w:t>9</w:t>
+        <w:t>.....................9</w:t>
       </w:r>
     </w:p>
     <w:p>
@@ -1635,9 +1633,64 @@
       <w:r>
         <w:t>OBJETIVOS</w:t>
       </w:r>
+      <w:r>
+        <w:t>......................................................................................................9</w:t>
+      </w:r>
+    </w:p>
+    <w:p>
+      <w:pPr>
+        <w:ind w:firstLine="708"/>
+      </w:pPr>
+      <w:r>
+        <w:t>1.2.1 Objetivo Geral</w:t>
+      </w:r>
+      <w:r>
+        <w:t>......................</w:t>
+      </w:r>
+      <w:r>
+        <w:t>............................</w:t>
+      </w:r>
+      <w:r>
+        <w:t>.</w:t>
+      </w:r>
+      <w:r>
+        <w:t>.............</w:t>
+      </w:r>
+      <w:r>
+        <w:t>........</w:t>
+      </w:r>
+      <w:r>
+        <w:t>...........</w:t>
+      </w:r>
+      <w:r>
+        <w:t>.</w:t>
+      </w:r>
+      <w:r>
+        <w:t>..9</w:t>
+      </w:r>
+    </w:p>
+    <w:p>
+      <w:pPr>
+        <w:ind w:firstLine="708"/>
+      </w:pPr>
+      <w:r>
+        <w:t>1.2.2 Objetivos Específicos</w:t>
+      </w:r>
       <w:proofErr w:type="gramStart"/>
       <w:r>
-        <w:t>......................................................................................................</w:t>
+        <w:t>.......</w:t>
+      </w:r>
+      <w:r>
+        <w:t>.............................</w:t>
+      </w:r>
+      <w:r>
+        <w:t>.................</w:t>
+      </w:r>
+      <w:r>
+        <w:t>...............</w:t>
+      </w:r>
+      <w:r>
+        <w:t>..</w:t>
       </w:r>
       <w:proofErr w:type="gramEnd"/>
       <w:r>
@@ -1646,119 +1699,56 @@
     </w:p>
     <w:p>
       <w:pPr>
-        <w:ind w:firstLine="708"/>
-      </w:pPr>
-      <w:r>
-        <w:t>1.2.1 Objetivo Geral</w:t>
+        <w:rPr>
+          <w:rFonts w:cs="Arial"/>
+          <w:b/>
+          <w:szCs w:val="24"/>
+        </w:rPr>
+      </w:pPr>
+      <w:r>
+        <w:rPr>
+          <w:b/>
+        </w:rPr>
+        <w:t>2.</w:t>
+      </w:r>
+      <w:r>
+        <w:rPr>
+          <w:b/>
+        </w:rPr>
+        <w:t xml:space="preserve"> METODOLOGIA</w:t>
       </w:r>
       <w:proofErr w:type="gramStart"/>
       <w:r>
-        <w:t>......................</w:t>
-      </w:r>
-      <w:r>
-        <w:t>............................</w:t>
-      </w:r>
-      <w:r>
+        <w:rPr>
+          <w:b/>
+        </w:rPr>
+        <w:t>............</w:t>
+      </w:r>
+      <w:r>
+        <w:rPr>
+          <w:b/>
+        </w:rPr>
+        <w:t>.................................................</w:t>
+      </w:r>
+      <w:r>
+        <w:rPr>
+          <w:b/>
+        </w:rPr>
+        <w:t>........</w:t>
+      </w:r>
+      <w:r>
+        <w:rPr>
+          <w:b/>
+        </w:rPr>
         <w:t>.</w:t>
       </w:r>
       <w:r>
-        <w:t>.............</w:t>
-      </w:r>
-      <w:r>
-        <w:t>........</w:t>
-      </w:r>
-      <w:r>
-        <w:t>...........</w:t>
-      </w:r>
-      <w:r>
-        <w:t>.</w:t>
-      </w:r>
-      <w:r>
-        <w:t>..</w:t>
+        <w:rPr>
+          <w:b/>
+        </w:rPr>
+        <w:t>.....................</w:t>
       </w:r>
       <w:proofErr w:type="gramEnd"/>
-      <w:r>
-        <w:t>9</w:t>
-      </w:r>
-    </w:p>
-    <w:p>
-      <w:pPr>
-        <w:ind w:firstLine="708"/>
-      </w:pPr>
-      <w:r>
-        <w:t>1.2.2 Objetivos Específicos</w:t>
-      </w:r>
-      <w:proofErr w:type="gramStart"/>
-      <w:r>
-        <w:t>.......</w:t>
-      </w:r>
-      <w:r>
-        <w:t>.............................</w:t>
-      </w:r>
-      <w:r>
-        <w:t>.................</w:t>
-      </w:r>
-      <w:r>
-        <w:t>...............</w:t>
-      </w:r>
-      <w:r>
-        <w:t>..</w:t>
-      </w:r>
-      <w:proofErr w:type="gramEnd"/>
-      <w:r>
-        <w:t>9</w:t>
-      </w:r>
-    </w:p>
-    <w:p>
-      <w:pPr>
-        <w:rPr>
-          <w:b/>
-        </w:rPr>
-      </w:pPr>
-      <w:r>
-        <w:rPr>
-          <w:b/>
-        </w:rPr>
-        <w:t>1.3 METODOLOGIA</w:t>
-      </w:r>
-      <w:proofErr w:type="gramStart"/>
-      <w:r>
-        <w:rPr>
-          <w:b/>
-        </w:rPr>
-        <w:t>............</w:t>
-      </w:r>
-      <w:r>
-        <w:rPr>
-          <w:b/>
-        </w:rPr>
-        <w:t>.................................................</w:t>
-      </w:r>
-      <w:r>
-        <w:rPr>
-          <w:b/>
-        </w:rPr>
-        <w:t>........</w:t>
-      </w:r>
-      <w:r>
-        <w:rPr>
-          <w:b/>
-        </w:rPr>
-        <w:t>.</w:t>
-      </w:r>
-      <w:r>
-        <w:rPr>
-          <w:b/>
-        </w:rPr>
-        <w:t>..................</w:t>
-      </w:r>
-      <w:proofErr w:type="gramEnd"/>
-      <w:r>
-        <w:rPr>
-          <w:b/>
-        </w:rPr>
-        <w:t>10</w:t>
-      </w:r>
     </w:p>
     <w:p>
       <w:pPr>
@@ -1766,11 +1756,80 @@
         <w:jc w:val="both"/>
         <w:rPr>
           <w:rFonts w:cs="Arial"/>
-          <w:b w:val="0"/>
-          <w:szCs w:val="24"/>
-        </w:rPr>
-      </w:pPr>
-    </w:p>
+          <w:szCs w:val="24"/>
+        </w:rPr>
+      </w:pPr>
+      <w:bookmarkStart w:id="13" w:name="_Toc530561785"/>
+      <w:r>
+        <w:rPr>
+          <w:rFonts w:cs="Arial"/>
+          <w:szCs w:val="24"/>
+        </w:rPr>
+        <w:t>3</w:t>
+      </w:r>
+      <w:r>
+        <w:rPr>
+          <w:rFonts w:cs="Arial"/>
+          <w:szCs w:val="24"/>
+        </w:rPr>
+        <w:t xml:space="preserve">. </w:t>
+      </w:r>
+      <w:r>
+        <w:rPr>
+          <w:rFonts w:cs="Arial"/>
+          <w:szCs w:val="24"/>
+        </w:rPr>
+        <w:t>DESENVOLVIMENTO</w:t>
+      </w:r>
+      <w:bookmarkEnd w:id="13"/>
+      <w:proofErr w:type="gramStart"/>
+      <w:r>
+        <w:rPr>
+          <w:rFonts w:cs="Arial"/>
+          <w:szCs w:val="24"/>
+        </w:rPr>
+        <w:t>..................................................................</w:t>
+      </w:r>
+      <w:r>
+        <w:rPr>
+          <w:rFonts w:cs="Arial"/>
+          <w:szCs w:val="24"/>
+        </w:rPr>
+        <w:t>...........</w:t>
+      </w:r>
+      <w:r>
+        <w:rPr>
+          <w:rFonts w:cs="Arial"/>
+          <w:szCs w:val="24"/>
+        </w:rPr>
+        <w:t>.</w:t>
+      </w:r>
+      <w:r>
+        <w:rPr>
+          <w:rFonts w:cs="Arial"/>
+          <w:szCs w:val="24"/>
+        </w:rPr>
+        <w:t>..</w:t>
+      </w:r>
+      <w:r>
+        <w:rPr>
+          <w:rFonts w:cs="Arial"/>
+          <w:szCs w:val="24"/>
+        </w:rPr>
+        <w:t>...</w:t>
+      </w:r>
+      <w:proofErr w:type="gramEnd"/>
+    </w:p>
+    <w:p>
+      <w:pPr>
+        <w:pStyle w:val="Titulosfortes"/>
+      </w:pPr>
+      <w:r>
+        <w:t>3.  LINGUAGEM PYTHON</w:t>
+      </w:r>
+    </w:p>
+    <w:p/>
+    <w:p/>
     <w:p>
       <w:pPr>
         <w:pStyle w:val="Ttulo1"/>
@@ -1780,62 +1839,42 @@
           <w:szCs w:val="24"/>
         </w:rPr>
       </w:pPr>
-      <w:bookmarkStart w:id="13" w:name="_Toc530561785"/>
-      <w:r>
-        <w:rPr>
-          <w:rFonts w:cs="Arial"/>
-          <w:szCs w:val="24"/>
-        </w:rPr>
-        <w:t xml:space="preserve">2. </w:t>
-      </w:r>
-      <w:r>
-        <w:rPr>
-          <w:rFonts w:cs="Arial"/>
-          <w:szCs w:val="24"/>
-        </w:rPr>
-        <w:t>DESENVOLVIMENTO</w:t>
-      </w:r>
-      <w:bookmarkEnd w:id="13"/>
-      <w:proofErr w:type="gramStart"/>
-      <w:r>
-        <w:rPr>
-          <w:rFonts w:cs="Arial"/>
-          <w:szCs w:val="24"/>
-        </w:rPr>
-        <w:t>..................................................................</w:t>
-      </w:r>
-      <w:r>
-        <w:rPr>
-          <w:rFonts w:cs="Arial"/>
-          <w:szCs w:val="24"/>
-        </w:rPr>
-        <w:t>...........</w:t>
-      </w:r>
-      <w:r>
-        <w:rPr>
-          <w:rFonts w:cs="Arial"/>
-          <w:szCs w:val="24"/>
-        </w:rPr>
-        <w:t>.</w:t>
-      </w:r>
-      <w:r>
-        <w:rPr>
-          <w:rFonts w:cs="Arial"/>
-          <w:szCs w:val="24"/>
-        </w:rPr>
-        <w:t>..</w:t>
-      </w:r>
-      <w:r>
-        <w:rPr>
-          <w:rFonts w:cs="Arial"/>
-          <w:szCs w:val="24"/>
-        </w:rPr>
-        <w:t>...</w:t>
-      </w:r>
-      <w:proofErr w:type="gramEnd"/>
-    </w:p>
-    <w:p/>
-    <w:p/>
+      <w:r>
+        <w:rPr>
+          <w:rFonts w:cs="Arial"/>
+          <w:szCs w:val="24"/>
+        </w:rPr>
+        <w:t>4</w:t>
+      </w:r>
+      <w:r>
+        <w:rPr>
+          <w:rFonts w:cs="Arial"/>
+          <w:szCs w:val="24"/>
+        </w:rPr>
+        <w:t>. CONSIDERAÇÕES FINAIS</w:t>
+      </w:r>
+      <w:r>
+        <w:rPr>
+          <w:rFonts w:cs="Arial"/>
+          <w:szCs w:val="24"/>
+        </w:rPr>
+        <w:t>........................................................</w:t>
+      </w:r>
+      <w:r>
+        <w:rPr>
+          <w:rFonts w:cs="Arial"/>
+          <w:szCs w:val="24"/>
+        </w:rPr>
+        <w:t>..............</w:t>
+      </w:r>
+      <w:r>
+        <w:rPr>
+          <w:rFonts w:cs="Arial"/>
+          <w:szCs w:val="24"/>
+        </w:rPr>
+        <w:t>.....</w:t>
+      </w:r>
+    </w:p>
     <w:p>
       <w:pPr>
         <w:pStyle w:val="Ttulo1"/>
@@ -1845,37 +1884,8 @@
           <w:szCs w:val="24"/>
         </w:rPr>
       </w:pPr>
-      <w:r>
-        <w:rPr>
-          <w:rFonts w:cs="Arial"/>
-          <w:szCs w:val="24"/>
-        </w:rPr>
-        <w:t>3. CONSIDERAÇÕES FINAIS</w:t>
-      </w:r>
-      <w:proofErr w:type="gramStart"/>
-      <w:r>
-        <w:rPr>
-          <w:rFonts w:cs="Arial"/>
-          <w:szCs w:val="24"/>
-        </w:rPr>
-        <w:t>........................................................</w:t>
-      </w:r>
-      <w:r>
-        <w:rPr>
-          <w:rFonts w:cs="Arial"/>
-          <w:szCs w:val="24"/>
-        </w:rPr>
-        <w:t>..............</w:t>
-      </w:r>
-      <w:r>
-        <w:rPr>
-          <w:rFonts w:cs="Arial"/>
-          <w:szCs w:val="24"/>
-        </w:rPr>
-        <w:t>.....</w:t>
-      </w:r>
-      <w:proofErr w:type="gramEnd"/>
-    </w:p>
+    </w:p>
+    <w:p/>
     <w:p>
       <w:pPr>
         <w:pStyle w:val="Ttulo1"/>
@@ -1885,17 +1895,6 @@
           <w:szCs w:val="24"/>
         </w:rPr>
       </w:pPr>
-    </w:p>
-    <w:p/>
-    <w:p>
-      <w:pPr>
-        <w:pStyle w:val="Ttulo1"/>
-        <w:jc w:val="both"/>
-        <w:rPr>
-          <w:rFonts w:cs="Arial"/>
-          <w:szCs w:val="24"/>
-        </w:rPr>
-      </w:pPr>
       <w:r>
         <w:rPr>
           <w:rFonts w:cs="Arial"/>
@@ -1903,7 +1902,6 @@
         </w:rPr>
         <w:t>REFERENCIAS</w:t>
       </w:r>
-      <w:proofErr w:type="gramStart"/>
       <w:r>
         <w:rPr>
           <w:rFonts w:cs="Arial"/>
@@ -1925,7 +1923,6 @@
         </w:rPr>
         <w:t>................</w:t>
       </w:r>
-      <w:proofErr w:type="gramEnd"/>
     </w:p>
     <w:p>
       <w:pPr>
@@ -1975,40 +1972,15 @@
       </w:pPr>
     </w:p>
     <w:p>
-      <w:pPr>
-        <w:pStyle w:val="Titulosfortes"/>
-        <w:rPr>
-          <w:b w:val="0"/>
-        </w:rPr>
-      </w:pPr>
-      <w:r>
-        <w:rPr>
-          <w:b w:val="0"/>
-        </w:rPr>
-        <w:t>#</w:t>
-      </w:r>
-      <w:proofErr w:type="spellStart"/>
-      <w:r>
-        <w:rPr>
-          <w:b w:val="0"/>
-        </w:rPr>
-        <w:t>problematica</w:t>
-      </w:r>
-      <w:proofErr w:type="spellEnd"/>
-      <w:r>
-        <w:rPr>
-          <w:b w:val="0"/>
-        </w:rPr>
-        <w:t xml:space="preserve">, pode citar o exemplo visto no livro sobre a </w:t>
-      </w:r>
-      <w:proofErr w:type="gramStart"/>
-      <w:r>
-        <w:rPr>
-          <w:b w:val="0"/>
-        </w:rPr>
-        <w:t>família</w:t>
-      </w:r>
-      <w:proofErr w:type="gramEnd"/>
+      <w:r>
+        <w:tab/>
+        <w:t xml:space="preserve">O mundo está evoluindo </w:t>
+      </w:r>
+      <w:r>
+        <w:t xml:space="preserve">a cada minuto. Convivemos em sociedade em que corremos contra o tempo. Então, sendo assim, é necessária uma evolução paralela ao hoje, para que, assim, </w:t>
+      </w:r>
+      <w:bookmarkStart w:id="14" w:name="_GoBack"/>
+      <w:bookmarkEnd w:id="14"/>
     </w:p>
     <w:p>
       <w:pPr>
@@ -2163,14 +2135,15 @@
       </w:pPr>
     </w:p>
     <w:p>
+      <w:pPr>
+        <w:ind w:firstLine="708"/>
+      </w:pPr>
       <w:r>
         <w:t xml:space="preserve">O objetivo principal deste trabalho é desenvolver um programa que facilite e torne mais prática </w:t>
       </w:r>
-      <w:proofErr w:type="gramStart"/>
-      <w:r>
-        <w:t>a</w:t>
-      </w:r>
-      <w:proofErr w:type="gramEnd"/>
+      <w:r>
+        <w:t>à</w:t>
+      </w:r>
       <w:r>
         <w:t xml:space="preserve"> forma de retirar e devolver as chaves das salas e laboratórios do Instituto Federal de Educação, Ciência e Tecnologia da Paraíba - </w:t>
       </w:r>
@@ -2228,6 +2201,7 @@
         </w:numPr>
       </w:pPr>
       <w:r>
+        <w:lastRenderedPageBreak/>
         <w:t>Modelar um Banco de Dados para o programa;</w:t>
       </w:r>
     </w:p>
@@ -2235,18 +2209,24 @@
     <w:p/>
     <w:p>
       <w:pPr>
+        <w:pStyle w:val="Titulosfortes"/>
+      </w:pPr>
+      <w:r>
+        <w:t>2.</w:t>
+      </w:r>
+      <w:r>
+        <w:t xml:space="preserve"> METODOLOGIA</w:t>
+      </w:r>
+    </w:p>
+    <w:p>
+      <w:pPr>
         <w:pStyle w:val="SemEspaamento"/>
       </w:pPr>
-      <w:r>
-        <w:t>1.3 METODOLOGIA</w:t>
-      </w:r>
-    </w:p>
-    <w:p>
-      <w:pPr>
-        <w:pStyle w:val="SemEspaamento"/>
-      </w:pPr>
-    </w:p>
-    <w:p>
+    </w:p>
+    <w:p>
+      <w:pPr>
+        <w:ind w:firstLine="708"/>
+      </w:pPr>
       <w:r>
         <w:t>A metodologia empregada para o desenvolvimento do trabalho foi dividida em etapas listadas</w:t>
       </w:r>
@@ -2257,6 +2237,7 @@
         <w:t>a seguir:</w:t>
       </w:r>
     </w:p>
+    <w:p/>
     <w:p>
       <w:pPr>
         <w:pStyle w:val="SemEspaamento"/>
@@ -2281,7 +2262,10 @@
         <w:pStyle w:val="Titulosfortes"/>
       </w:pPr>
       <w:r>
-        <w:t xml:space="preserve">2. </w:t>
+        <w:t>3</w:t>
+      </w:r>
+      <w:r>
+        <w:t xml:space="preserve">. </w:t>
       </w:r>
       <w:r>
         <w:t>DESENVOLVIME</w:t>
@@ -2548,6 +2532,150 @@
     </w:p>
     <w:p>
       <w:pPr>
+        <w:pStyle w:val="PargrafodaLista"/>
+        <w:rPr>
+          <w:rFonts w:cs="Arial"/>
+          <w:i/>
+          <w:szCs w:val="24"/>
+        </w:rPr>
+      </w:pPr>
+    </w:p>
+    <w:p>
+      <w:pPr>
+        <w:rPr>
+          <w:rFonts w:cs="Arial"/>
+          <w:i/>
+          <w:szCs w:val="24"/>
+        </w:rPr>
+      </w:pPr>
+    </w:p>
+    <w:p>
+      <w:pPr>
+        <w:pStyle w:val="Titulosfortes"/>
+      </w:pPr>
+      <w:r>
+        <w:t>3.2 A LINGUAGEM PYTHON</w:t>
+      </w:r>
+    </w:p>
+    <w:p>
+      <w:pPr>
+        <w:pStyle w:val="SemEspaamento"/>
+      </w:pPr>
+    </w:p>
+    <w:p>
+      <w:pPr>
+        <w:ind w:firstLine="708"/>
+      </w:pPr>
+      <w:r>
+        <w:t xml:space="preserve">É possível encontrar uma descrição da linguagem de programação Python no livro Introdução a Linguagem de Programação Python, de Fábio Junior </w:t>
+      </w:r>
+      <w:proofErr w:type="spellStart"/>
+      <w:r>
+        <w:t>Alvez</w:t>
+      </w:r>
+      <w:proofErr w:type="spellEnd"/>
+      <w:r>
+        <w:t>, onde abaixo está descrita:</w:t>
+      </w:r>
+    </w:p>
+    <w:p/>
+    <w:p>
+      <w:pPr>
+        <w:pStyle w:val="Ttulo2"/>
+      </w:pPr>
+      <w:r>
+        <w:t xml:space="preserve">Python é uma linguagem de programação que foi lançada </w:t>
+      </w:r>
+      <w:r>
+        <w:t xml:space="preserve">por Guido van Rossum (Holandês) em 1991. </w:t>
+      </w:r>
+    </w:p>
+    <w:p>
+      <w:pPr>
+        <w:pStyle w:val="Ttulo2"/>
+      </w:pPr>
+      <w:r>
+        <w:t xml:space="preserve">O nome da linguagem origina-se da serie humorística britânica </w:t>
+      </w:r>
+      <w:r>
+        <w:rPr>
+          <w:i/>
+        </w:rPr>
+        <w:t>Monty Python’s Flying Circus</w:t>
+      </w:r>
+      <w:r>
+        <w:t xml:space="preserve">, do grupo humorístico Monty Python. Embora muitas pessoas façam </w:t>
+      </w:r>
+      <w:r>
+        <w:t>associação</w:t>
+      </w:r>
+      <w:r>
+        <w:t xml:space="preserve"> com o réptil do mesmo nome (em Português, </w:t>
+      </w:r>
+      <w:r>
+        <w:t>píton</w:t>
+      </w:r>
+      <w:r>
+        <w:t xml:space="preserve"> ou </w:t>
+      </w:r>
+      <w:proofErr w:type="spellStart"/>
+      <w:r>
+        <w:t>pitão</w:t>
+      </w:r>
+      <w:proofErr w:type="spellEnd"/>
+      <w:r>
+        <w:t>)</w:t>
+      </w:r>
+      <w:r>
+        <w:t>.</w:t>
+      </w:r>
+    </w:p>
+    <w:p>
+      <w:pPr>
+        <w:pStyle w:val="Ttulo2"/>
+      </w:pPr>
+      <w:r>
+        <w:t xml:space="preserve">Python é um software livre, ou seja, pode ser utilizado </w:t>
+      </w:r>
+      <w:r>
+        <w:t>gratuitamente</w:t>
+      </w:r>
+      <w:r>
+        <w:t xml:space="preserve">. Você pode utilizar o Python em praticamente qualquer arquitetura de computadores ou sistema operacional, como, por exemplo, Windows, Linux, Mac OS X ou </w:t>
+      </w:r>
+      <w:proofErr w:type="spellStart"/>
+      <w:proofErr w:type="gramStart"/>
+      <w:r>
+        <w:t>FreeBSD</w:t>
+      </w:r>
+      <w:proofErr w:type="spellEnd"/>
+      <w:proofErr w:type="gramEnd"/>
+      <w:r>
+        <w:t>.(ALVES, 2013, P. 3)</w:t>
+      </w:r>
+    </w:p>
+    <w:p/>
+    <w:p/>
+    <w:p>
+      <w:pPr>
+        <w:pStyle w:val="Ttulo2"/>
+        <w:ind w:left="0"/>
+      </w:pPr>
+    </w:p>
+    <w:p/>
+    <w:p>
+      <w:r>
+        <w:lastRenderedPageBreak/>
+        <w:tab/>
+      </w:r>
+    </w:p>
+    <w:p>
+      <w:pPr>
+        <w:pStyle w:val="SemEspaamento"/>
+      </w:pPr>
+    </w:p>
+    <w:p>
+      <w:pPr>
         <w:rPr>
           <w:rFonts w:cs="Arial"/>
           <w:b/>
@@ -2580,7 +2708,7 @@
       </w:pPr>
       <w:r>
         <w:lastRenderedPageBreak/>
-        <w:t>3</w:t>
+        <w:t>4</w:t>
       </w:r>
       <w:r>
         <w:t>. CONSIDERAÇÕES FINAIS</w:t>
@@ -2594,12 +2722,12 @@
         <w:pStyle w:val="Ttulo1"/>
         <w:spacing w:line="240" w:lineRule="auto"/>
       </w:pPr>
-      <w:bookmarkStart w:id="14" w:name="_Toc530561786"/>
+      <w:bookmarkStart w:id="15" w:name="_Toc530561786"/>
       <w:r>
         <w:lastRenderedPageBreak/>
         <w:t>REFERÊNCIAS</w:t>
       </w:r>
-      <w:bookmarkEnd w:id="14"/>
+      <w:bookmarkEnd w:id="15"/>
     </w:p>
     <w:p>
       <w:pPr>
@@ -2652,12 +2780,7 @@
         <w:t>Inform</w:t>
       </w:r>
       <w:r>
-        <w:t>ática</w:t>
-      </w:r>
-      <w:bookmarkStart w:id="15" w:name="_GoBack"/>
-      <w:bookmarkEnd w:id="15"/>
-      <w:r>
-        <w:t xml:space="preserve"> 8º Edição</w:t>
+        <w:t>ática 8º Edição</w:t>
       </w:r>
       <w:r>
         <w:rPr>
@@ -2670,10 +2793,34 @@
       <w:pPr>
         <w:pStyle w:val="Titulosfortes"/>
         <w:spacing w:line="240" w:lineRule="auto"/>
+      </w:pPr>
+    </w:p>
+    <w:p>
+      <w:pPr>
+        <w:pStyle w:val="Titulosfortes"/>
+        <w:spacing w:line="240" w:lineRule="auto"/>
         <w:rPr>
           <w:b w:val="0"/>
         </w:rPr>
       </w:pPr>
+      <w:r>
+        <w:rPr>
+          <w:b w:val="0"/>
+        </w:rPr>
+        <w:t xml:space="preserve">ALVES, F. J. </w:t>
+      </w:r>
+      <w:r>
+        <w:t xml:space="preserve">Introdução </w:t>
+      </w:r>
+      <w:r>
+        <w:t>á Linguagem de Programação Python</w:t>
+      </w:r>
+      <w:r>
+        <w:rPr>
+          <w:b w:val="0"/>
+        </w:rPr>
+        <w:t>. Rio de Janeiro, Ciência Moderna Ltda., 2013.</w:t>
+      </w:r>
     </w:p>
     <w:sectPr>
       <w:headerReference w:type="default" r:id="rId10"/>
@@ -2806,7 +2953,7 @@
             <w:noProof/>
             <w:szCs w:val="24"/>
           </w:rPr>
-          <w:t>11</w:t>
+          <w:t>10</w:t>
         </w:r>
         <w:r>
           <w:rPr>
@@ -2942,6 +3089,95 @@
     </w:lvl>
   </w:abstractNum>
   <w:abstractNum w:abstractNumId="1">
+    <w:nsid w:val="423C2EED"/>
+    <w:multiLevelType w:val="hybridMultilevel"/>
+    <w:tmpl w:val="6CA0C9AA"/>
+    <w:lvl w:ilvl="0" w:tplc="E7B21CDC">
+      <w:start w:val="1"/>
+      <w:numFmt w:val="upperLetter"/>
+      <w:lvlText w:val="%1."/>
+      <w:lvlJc w:val="left"/>
+      <w:pPr>
+        <w:ind w:left="1065" w:hanging="360"/>
+      </w:pPr>
+      <w:rPr>
+        <w:rFonts w:hint="default"/>
+      </w:rPr>
+    </w:lvl>
+    <w:lvl w:ilvl="1" w:tplc="04160019" w:tentative="1">
+      <w:start w:val="1"/>
+      <w:numFmt w:val="lowerLetter"/>
+      <w:lvlText w:val="%2."/>
+      <w:lvlJc w:val="left"/>
+      <w:pPr>
+        <w:ind w:left="1785" w:hanging="360"/>
+      </w:pPr>
+    </w:lvl>
+    <w:lvl w:ilvl="2" w:tplc="0416001B" w:tentative="1">
+      <w:start w:val="1"/>
+      <w:numFmt w:val="lowerRoman"/>
+      <w:lvlText w:val="%3."/>
+      <w:lvlJc w:val="right"/>
+      <w:pPr>
+        <w:ind w:left="2505" w:hanging="180"/>
+      </w:pPr>
+    </w:lvl>
+    <w:lvl w:ilvl="3" w:tplc="0416000F" w:tentative="1">
+      <w:start w:val="1"/>
+      <w:numFmt w:val="decimal"/>
+      <w:lvlText w:val="%4."/>
+      <w:lvlJc w:val="left"/>
+      <w:pPr>
+        <w:ind w:left="3225" w:hanging="360"/>
+      </w:pPr>
+    </w:lvl>
+    <w:lvl w:ilvl="4" w:tplc="04160019" w:tentative="1">
+      <w:start w:val="1"/>
+      <w:numFmt w:val="lowerLetter"/>
+      <w:lvlText w:val="%5."/>
+      <w:lvlJc w:val="left"/>
+      <w:pPr>
+        <w:ind w:left="3945" w:hanging="360"/>
+      </w:pPr>
+    </w:lvl>
+    <w:lvl w:ilvl="5" w:tplc="0416001B" w:tentative="1">
+      <w:start w:val="1"/>
+      <w:numFmt w:val="lowerRoman"/>
+      <w:lvlText w:val="%6."/>
+      <w:lvlJc w:val="right"/>
+      <w:pPr>
+        <w:ind w:left="4665" w:hanging="180"/>
+      </w:pPr>
+    </w:lvl>
+    <w:lvl w:ilvl="6" w:tplc="0416000F" w:tentative="1">
+      <w:start w:val="1"/>
+      <w:numFmt w:val="decimal"/>
+      <w:lvlText w:val="%7."/>
+      <w:lvlJc w:val="left"/>
+      <w:pPr>
+        <w:ind w:left="5385" w:hanging="360"/>
+      </w:pPr>
+    </w:lvl>
+    <w:lvl w:ilvl="7" w:tplc="04160019" w:tentative="1">
+      <w:start w:val="1"/>
+      <w:numFmt w:val="lowerLetter"/>
+      <w:lvlText w:val="%8."/>
+      <w:lvlJc w:val="left"/>
+      <w:pPr>
+        <w:ind w:left="6105" w:hanging="360"/>
+      </w:pPr>
+    </w:lvl>
+    <w:lvl w:ilvl="8" w:tplc="0416001B" w:tentative="1">
+      <w:start w:val="1"/>
+      <w:numFmt w:val="lowerRoman"/>
+      <w:lvlText w:val="%9."/>
+      <w:lvlJc w:val="right"/>
+      <w:pPr>
+        <w:ind w:left="6825" w:hanging="180"/>
+      </w:pPr>
+    </w:lvl>
+  </w:abstractNum>
+  <w:abstractNum w:abstractNumId="2">
     <w:nsid w:val="6EC417A3"/>
     <w:multiLevelType w:val="hybridMultilevel"/>
     <w:tmpl w:val="012AEC7A"/>
@@ -3054,7 +3290,7 @@
       </w:rPr>
     </w:lvl>
   </w:abstractNum>
-  <w:abstractNum w:abstractNumId="2">
+  <w:abstractNum w:abstractNumId="3">
     <w:nsid w:val="7B537915"/>
     <w:multiLevelType w:val="hybridMultilevel"/>
     <w:tmpl w:val="BE5AF430"/>
@@ -3171,9 +3407,12 @@
     <w:abstractNumId w:val="0"/>
   </w:num>
   <w:num w:numId="2">
+    <w:abstractNumId w:val="3"/>
+  </w:num>
+  <w:num w:numId="3">
     <w:abstractNumId w:val="2"/>
   </w:num>
-  <w:num w:numId="3">
+  <w:num w:numId="4">
     <w:abstractNumId w:val="1"/>
   </w:num>
 </w:numbering>
@@ -3370,28 +3609,32 @@
   </w:style>
   <w:style w:type="paragraph" w:styleId="Ttulo2">
     <w:name w:val="heading 2"/>
+    <w:aliases w:val="citação"/>
     <w:basedOn w:val="Normal"/>
     <w:next w:val="Normal"/>
     <w:link w:val="Ttulo2Char"/>
     <w:uiPriority w:val="9"/>
     <w:unhideWhenUsed/>
     <w:qFormat/>
-    <w:rsid w:val="00307986"/>
+    <w:rsid w:val="00C8013A"/>
     <w:pPr>
       <w:keepNext/>
       <w:keepLines/>
-      <w:jc w:val="left"/>
+      <w:spacing w:line="240" w:lineRule="auto"/>
+      <w:ind w:left="2268"/>
       <w:outlineLvl w:val="1"/>
     </w:pPr>
     <w:rPr>
       <w:rFonts w:eastAsiaTheme="majorEastAsia" w:cstheme="majorBidi"/>
       <w:bCs/>
+      <w:sz w:val="22"/>
       <w:szCs w:val="26"/>
     </w:rPr>
   </w:style>
   <w:style w:type="character" w:default="1" w:styleId="Fontepargpadro">
     <w:name w:val="Default Paragraph Font"/>
     <w:uiPriority w:val="1"/>
+    <w:semiHidden/>
     <w:unhideWhenUsed/>
   </w:style>
   <w:style w:type="table" w:default="1" w:styleId="Tabelanormal">
@@ -3595,14 +3838,14 @@
   </w:style>
   <w:style w:type="character" w:customStyle="1" w:styleId="Ttulo2Char">
     <w:name w:val="Título 2 Char"/>
+    <w:aliases w:val="citação Char"/>
     <w:basedOn w:val="Fontepargpadro"/>
     <w:link w:val="Ttulo2"/>
     <w:uiPriority w:val="9"/>
-    <w:rsid w:val="00307986"/>
+    <w:rsid w:val="00C8013A"/>
     <w:rPr>
       <w:rFonts w:ascii="Arial" w:eastAsiaTheme="majorEastAsia" w:hAnsi="Arial" w:cstheme="majorBidi"/>
       <w:bCs/>
-      <w:sz w:val="24"/>
       <w:szCs w:val="26"/>
     </w:rPr>
   </w:style>
@@ -3813,28 +4056,32 @@
   </w:style>
   <w:style w:type="paragraph" w:styleId="Ttulo2">
     <w:name w:val="heading 2"/>
+    <w:aliases w:val="citação"/>
     <w:basedOn w:val="Normal"/>
     <w:next w:val="Normal"/>
     <w:link w:val="Ttulo2Char"/>
     <w:uiPriority w:val="9"/>
     <w:unhideWhenUsed/>
     <w:qFormat/>
-    <w:rsid w:val="00307986"/>
+    <w:rsid w:val="00C8013A"/>
     <w:pPr>
       <w:keepNext/>
       <w:keepLines/>
-      <w:jc w:val="left"/>
+      <w:spacing w:line="240" w:lineRule="auto"/>
+      <w:ind w:left="2268"/>
       <w:outlineLvl w:val="1"/>
     </w:pPr>
     <w:rPr>
       <w:rFonts w:eastAsiaTheme="majorEastAsia" w:cstheme="majorBidi"/>
       <w:bCs/>
+      <w:sz w:val="22"/>
       <w:szCs w:val="26"/>
     </w:rPr>
   </w:style>
   <w:style w:type="character" w:default="1" w:styleId="Fontepargpadro">
     <w:name w:val="Default Paragraph Font"/>
     <w:uiPriority w:val="1"/>
+    <w:semiHidden/>
     <w:unhideWhenUsed/>
   </w:style>
   <w:style w:type="table" w:default="1" w:styleId="Tabelanormal">
@@ -4038,14 +4285,14 @@
   </w:style>
   <w:style w:type="character" w:customStyle="1" w:styleId="Ttulo2Char">
     <w:name w:val="Título 2 Char"/>
+    <w:aliases w:val="citação Char"/>
     <w:basedOn w:val="Fontepargpadro"/>
     <w:link w:val="Ttulo2"/>
     <w:uiPriority w:val="9"/>
-    <w:rsid w:val="00307986"/>
+    <w:rsid w:val="00C8013A"/>
     <w:rPr>
       <w:rFonts w:ascii="Arial" w:eastAsiaTheme="majorEastAsia" w:hAnsi="Arial" w:cstheme="majorBidi"/>
       <w:bCs/>
-      <w:sz w:val="24"/>
       <w:szCs w:val="26"/>
     </w:rPr>
   </w:style>
@@ -4355,7 +4602,7 @@
 </file>
 
 <file path=customXml/itemProps1.xml><?xml version="1.0" encoding="utf-8"?>
-<ds:datastoreItem xmlns:ds="http://schemas.openxmlformats.org/officeDocument/2006/customXml" ds:itemID="{53470D0D-8743-4A20-8E79-B619851476BE}">
+<ds:datastoreItem xmlns:ds="http://schemas.openxmlformats.org/officeDocument/2006/customXml" ds:itemID="{D1EE9ADF-7813-4C7D-9DFE-5E1E99DB4778}">
   <ds:schemaRefs>
     <ds:schemaRef ds:uri="http://schemas.openxmlformats.org/officeDocument/2006/bibliography"/>
   </ds:schemaRefs>

</xml_diff>

<commit_message>
introdução e metodologia, não sei se estão certas
</commit_message>
<xml_diff>
--- a/tcc.docx
+++ b/tcc.docx
@@ -1518,12 +1518,21 @@
         </w:rPr>
       </w:pPr>
       <w:bookmarkStart w:id="12" w:name="_Toc530561784"/>
-      <w:r>
-        <w:rPr>
-          <w:rFonts w:cs="Arial"/>
-          <w:szCs w:val="24"/>
-        </w:rPr>
-        <w:t xml:space="preserve">1. </w:t>
+      <w:proofErr w:type="gramStart"/>
+      <w:r>
+        <w:rPr>
+          <w:rFonts w:cs="Arial"/>
+          <w:szCs w:val="24"/>
+        </w:rPr>
+        <w:t>1</w:t>
+      </w:r>
+      <w:proofErr w:type="gramEnd"/>
+      <w:r>
+        <w:rPr>
+          <w:rFonts w:cs="Arial"/>
+          <w:szCs w:val="24"/>
+        </w:rPr>
+        <w:t xml:space="preserve"> </w:t>
       </w:r>
       <w:r>
         <w:rPr>
@@ -1705,24 +1714,19 @@
           <w:szCs w:val="24"/>
         </w:rPr>
       </w:pPr>
-      <w:r>
-        <w:rPr>
-          <w:b/>
-        </w:rPr>
-        <w:t>2.</w:t>
-      </w:r>
-      <w:r>
-        <w:rPr>
-          <w:b/>
-        </w:rPr>
-        <w:t xml:space="preserve"> METODOLOGIA</w:t>
-      </w:r>
       <w:proofErr w:type="gramStart"/>
       <w:r>
         <w:rPr>
           <w:b/>
         </w:rPr>
-        <w:t>............</w:t>
+        <w:t>2</w:t>
+      </w:r>
+      <w:proofErr w:type="gramEnd"/>
+      <w:r>
+        <w:rPr>
+          <w:b/>
+        </w:rPr>
+        <w:t xml:space="preserve"> METODOLOGIA............</w:t>
       </w:r>
       <w:r>
         <w:rPr>
@@ -1748,7 +1752,6 @@
         </w:rPr>
         <w:t>.....................</w:t>
       </w:r>
-      <w:proofErr w:type="gramEnd"/>
     </w:p>
     <w:p>
       <w:pPr>
@@ -1760,6 +1763,7 @@
         </w:rPr>
       </w:pPr>
       <w:bookmarkStart w:id="13" w:name="_Toc530561785"/>
+      <w:proofErr w:type="gramStart"/>
       <w:r>
         <w:rPr>
           <w:rFonts w:cs="Arial"/>
@@ -1767,12 +1771,13 @@
         </w:rPr>
         <w:t>3</w:t>
       </w:r>
-      <w:r>
-        <w:rPr>
-          <w:rFonts w:cs="Arial"/>
-          <w:szCs w:val="24"/>
-        </w:rPr>
-        <w:t xml:space="preserve">. </w:t>
+      <w:proofErr w:type="gramEnd"/>
+      <w:r>
+        <w:rPr>
+          <w:rFonts w:cs="Arial"/>
+          <w:szCs w:val="24"/>
+        </w:rPr>
+        <w:t xml:space="preserve"> </w:t>
       </w:r>
       <w:r>
         <w:rPr>
@@ -1782,7 +1787,6 @@
         <w:t>DESENVOLVIMENTO</w:t>
       </w:r>
       <w:bookmarkEnd w:id="13"/>
-      <w:proofErr w:type="gramStart"/>
       <w:r>
         <w:rPr>
           <w:rFonts w:cs="Arial"/>
@@ -1818,7 +1822,6 @@
         </w:rPr>
         <w:t>...</w:t>
       </w:r>
-      <w:proofErr w:type="gramEnd"/>
     </w:p>
     <w:p>
       <w:pPr>
@@ -1839,6 +1842,7 @@
           <w:szCs w:val="24"/>
         </w:rPr>
       </w:pPr>
+      <w:proofErr w:type="gramStart"/>
       <w:r>
         <w:rPr>
           <w:rFonts w:cs="Arial"/>
@@ -1846,12 +1850,13 @@
         </w:rPr>
         <w:t>4</w:t>
       </w:r>
-      <w:r>
-        <w:rPr>
-          <w:rFonts w:cs="Arial"/>
-          <w:szCs w:val="24"/>
-        </w:rPr>
-        <w:t>. CONSIDERAÇÕES FINAIS</w:t>
+      <w:proofErr w:type="gramEnd"/>
+      <w:r>
+        <w:rPr>
+          <w:rFonts w:cs="Arial"/>
+          <w:szCs w:val="24"/>
+        </w:rPr>
+        <w:t xml:space="preserve"> CONSIDERAÇÕES FINAIS</w:t>
       </w:r>
       <w:r>
         <w:rPr>
@@ -1958,9 +1963,14 @@
       <w:pPr>
         <w:pStyle w:val="Titulosfortes"/>
       </w:pPr>
+      <w:proofErr w:type="gramStart"/>
       <w:r>
         <w:lastRenderedPageBreak/>
-        <w:t xml:space="preserve">1. </w:t>
+        <w:t>1</w:t>
+      </w:r>
+      <w:proofErr w:type="gramEnd"/>
+      <w:r>
+        <w:t xml:space="preserve"> </w:t>
       </w:r>
       <w:r>
         <w:t>INTRODUÇÂO</w:t>
@@ -1974,22 +1984,93 @@
     <w:p>
       <w:r>
         <w:tab/>
-        <w:t xml:space="preserve">O mundo está evoluindo </w:t>
-      </w:r>
-      <w:r>
-        <w:t xml:space="preserve">a cada minuto. Convivemos em sociedade em que corremos contra o tempo. Então, sendo assim, é necessária uma evolução paralela ao hoje, para que, assim, </w:t>
-      </w:r>
-      <w:bookmarkStart w:id="14" w:name="_GoBack"/>
-      <w:bookmarkEnd w:id="14"/>
-    </w:p>
-    <w:p>
-      <w:pPr>
-        <w:pStyle w:val="Titulosfortes"/>
-        <w:rPr>
-          <w:b w:val="0"/>
-        </w:rPr>
-      </w:pPr>
-    </w:p>
+        <w:t xml:space="preserve">Desde a Segunda Guerra Mundial, quando o Alan Turing criou o computador, esta invenção vem sendo evoluída até hoje. Esse aparelho vem se tornando parte do cotidiano da humanidade até então, pois </w:t>
+      </w:r>
+      <w:r>
+        <w:t>trás</w:t>
+      </w:r>
+      <w:r>
+        <w:t xml:space="preserve"> avanços nos setores de produtividade e velocidade. Um exemplo claro dado é no livro de Introdução à Informática:</w:t>
+      </w:r>
+    </w:p>
+    <w:p/>
+    <w:p>
+      <w:pPr>
+        <w:pStyle w:val="Ttulo2"/>
+        <w:ind w:firstLine="564"/>
+      </w:pPr>
+      <w:r>
+        <w:t>Por muito tempo Mike McDowell recuou-se a comprar um computador pessoal. Aos 38 anos, McDowell, proprietário de uma fazenda de 485,62 hectares em Wisconsin.</w:t>
+      </w:r>
+    </w:p>
+    <w:p>
+      <w:pPr>
+        <w:pStyle w:val="Ttulo2"/>
+      </w:pPr>
+      <w:r>
+        <w:tab/>
+        <w:t xml:space="preserve">McDowell </w:t>
+      </w:r>
+      <w:r>
+        <w:t>assinala</w:t>
+      </w:r>
+      <w:r>
+        <w:t xml:space="preserve"> as serventias que sua família descobriu com o computador. Ele frequentou um curso de informática e aprendeu a utilizar planilhas eletrônicas, um tipo de relatório de linhas e colunas, para planejar o plantio e rodizio de sua safra. (CAPRON. 2004. P. 3)</w:t>
+      </w:r>
+    </w:p>
+    <w:p/>
+    <w:p>
+      <w:r>
+        <w:tab/>
+        <w:t xml:space="preserve">Tendo isso em mente, é inegável que o uso de computadores torna uma tarefa mais pratica e rápida. Hoje no Instituo Federal de Educação, Ciência e Tecnologia da Paraíba </w:t>
+      </w:r>
+      <w:r>
+        <w:rPr>
+          <w:i/>
+        </w:rPr>
+        <w:t>Campus</w:t>
+      </w:r>
+      <w:r>
+        <w:t xml:space="preserve"> Campina Grande, acompanha estes avanços tecnológicos. </w:t>
+      </w:r>
+      <w:r>
+        <w:t xml:space="preserve">No entanto, a </w:t>
+      </w:r>
+      <w:r>
+        <w:t>Coordenação</w:t>
+      </w:r>
+      <w:r>
+        <w:t xml:space="preserve"> de Apoio </w:t>
+      </w:r>
+      <w:r>
+        <w:t>Acadêmico</w:t>
+      </w:r>
+      <w:r>
+        <w:t>, que</w:t>
+      </w:r>
+      <w:r>
+        <w:t xml:space="preserve"> possui um papel importante no controle de</w:t>
+      </w:r>
+      <w:r>
+        <w:t xml:space="preserve"> chaves de salas e </w:t>
+      </w:r>
+      <w:r>
+        <w:t>laboratórios</w:t>
+      </w:r>
+      <w:r>
+        <w:t>,</w:t>
+      </w:r>
+      <w:r>
+        <w:t xml:space="preserve"> não foi beneficiada com esses avanços. Obtendo, assim, como defeitos do processo usado para a distribuição insegurança, lentidão e possíveis erros.</w:t>
+      </w:r>
+    </w:p>
+    <w:p>
+      <w:r>
+        <w:tab/>
+        <w:t xml:space="preserve">Pensando nisso, A forma usada para a evolução desse controle será utilizar de um programa integrado a um Banco de Dados deixando, assim, esse processo mais prático e seguro. </w:t>
+      </w:r>
+    </w:p>
+    <w:p/>
     <w:p>
       <w:pPr>
         <w:pStyle w:val="SemEspaamento"/>
@@ -2049,6 +2130,7 @@
         <w:rPr>
           <w:b w:val="0"/>
         </w:rPr>
+        <w:lastRenderedPageBreak/>
         <w:t xml:space="preserve">Portanto, como solução para a melhoria do controle das chaves e torna-lo mais pratico, construiu-se um programa que controlará o processo de retirada e devolução de chaves computacionalmente </w:t>
       </w:r>
       <w:r>
@@ -2201,7 +2283,6 @@
         </w:numPr>
       </w:pPr>
       <w:r>
-        <w:lastRenderedPageBreak/>
         <w:t>Modelar um Banco de Dados para o programa;</w:t>
       </w:r>
     </w:p>
@@ -2211,9 +2292,11 @@
       <w:pPr>
         <w:pStyle w:val="Titulosfortes"/>
       </w:pPr>
-      <w:r>
-        <w:t>2.</w:t>
-      </w:r>
+      <w:proofErr w:type="gramStart"/>
+      <w:r>
+        <w:t>2</w:t>
+      </w:r>
+      <w:proofErr w:type="gramEnd"/>
       <w:r>
         <w:t xml:space="preserve"> METODOLOGIA</w:t>
       </w:r>
@@ -2237,11 +2320,139 @@
         <w:t>a seguir:</w:t>
       </w:r>
     </w:p>
+    <w:p>
+      <w:pPr>
+        <w:pStyle w:val="SemEspaamento"/>
+        <w:rPr>
+          <w:b w:val="0"/>
+        </w:rPr>
+      </w:pPr>
+    </w:p>
+    <w:p>
+      <w:pPr>
+        <w:ind w:firstLine="708"/>
+      </w:pPr>
+      <w:r>
+        <w:t xml:space="preserve">A. </w:t>
+      </w:r>
+      <w:r>
+        <w:rPr>
+          <w:b/>
+        </w:rPr>
+        <w:t>Analise sobre a forma de controle das chaves</w:t>
+      </w:r>
+      <w:r>
+        <w:t>: Essa etapa foi por meio de estudos do processo de funcionamento da distribuição das chaves.</w:t>
+      </w:r>
+    </w:p>
     <w:p/>
     <w:p>
       <w:pPr>
         <w:pStyle w:val="SemEspaamento"/>
-      </w:pPr>
+        <w:ind w:firstLine="708"/>
+        <w:jc w:val="both"/>
+        <w:rPr>
+          <w:b w:val="0"/>
+        </w:rPr>
+      </w:pPr>
+      <w:r>
+        <w:rPr>
+          <w:b w:val="0"/>
+        </w:rPr>
+        <w:t xml:space="preserve">B. </w:t>
+      </w:r>
+      <w:r>
+        <w:t xml:space="preserve">Pesquisa sobre a forma de permanência </w:t>
+      </w:r>
+      <w:r>
+        <w:t>de dados</w:t>
+      </w:r>
+      <w:r>
+        <w:rPr>
+          <w:b w:val="0"/>
+        </w:rPr>
+        <w:t xml:space="preserve">: Depois da analise, verificou-se que seria </w:t>
+      </w:r>
+      <w:proofErr w:type="spellStart"/>
+      <w:r>
+        <w:rPr>
+          <w:b w:val="0"/>
+        </w:rPr>
+        <w:t>necessaria</w:t>
+      </w:r>
+      <w:proofErr w:type="spellEnd"/>
+      <w:r>
+        <w:rPr>
+          <w:b w:val="0"/>
+        </w:rPr>
+        <w:t xml:space="preserve"> uma permanência de dados, como quem pegou a </w:t>
+      </w:r>
+      <w:r>
+        <w:rPr>
+          <w:b w:val="0"/>
+        </w:rPr>
+        <w:lastRenderedPageBreak/>
+        <w:t>chave, qual chave e entre outros. Diante disso, foi feita uma pesquisa dobre a forma</w:t>
+      </w:r>
+      <w:proofErr w:type="gramStart"/>
+      <w:r>
+        <w:rPr>
+          <w:b w:val="0"/>
+        </w:rPr>
+        <w:t xml:space="preserve">  </w:t>
+      </w:r>
+      <w:proofErr w:type="gramEnd"/>
+      <w:r>
+        <w:rPr>
+          <w:b w:val="0"/>
+        </w:rPr>
+        <w:t>de comunicação com um Banco de Dados.</w:t>
+      </w:r>
+    </w:p>
+    <w:p>
+      <w:pPr>
+        <w:pStyle w:val="PargrafodaLista"/>
+        <w:rPr>
+          <w:b/>
+        </w:rPr>
+      </w:pPr>
+    </w:p>
+    <w:p>
+      <w:pPr>
+        <w:pStyle w:val="SemEspaamento"/>
+        <w:ind w:firstLine="708"/>
+        <w:jc w:val="both"/>
+      </w:pPr>
+      <w:r>
+        <w:rPr>
+          <w:b w:val="0"/>
+        </w:rPr>
+        <w:t xml:space="preserve">C. </w:t>
+      </w:r>
+      <w:bookmarkStart w:id="14" w:name="_GoBack"/>
+      <w:bookmarkEnd w:id="14"/>
+      <w:r>
+        <w:t>Desenvolvimento do programa</w:t>
+      </w:r>
+      <w:r>
+        <w:rPr>
+          <w:b w:val="0"/>
+        </w:rPr>
+        <w:t xml:space="preserve">: Após a análise e obter as ferramentas, desenvolveu-se o programa. Um </w:t>
+      </w:r>
+      <w:r>
+        <w:rPr>
+          <w:b w:val="0"/>
+          <w:i/>
+        </w:rPr>
+        <w:t>software</w:t>
+      </w:r>
+      <w:r>
+        <w:rPr>
+          <w:b w:val="0"/>
+        </w:rPr>
+        <w:t xml:space="preserve"> feito na linguagem Python, contendo o algoritmo que analisa se o responsável pode retirar a chave, das salas ou laboratórios, ou, então, devolve-a.</w:t>
+      </w:r>
     </w:p>
     <w:p>
       <w:pPr>
@@ -2261,11 +2472,13 @@
       <w:pPr>
         <w:pStyle w:val="Titulosfortes"/>
       </w:pPr>
+      <w:proofErr w:type="gramStart"/>
       <w:r>
         <w:t>3</w:t>
       </w:r>
-      <w:r>
-        <w:t xml:space="preserve">. </w:t>
+      <w:proofErr w:type="gramEnd"/>
+      <w:r>
+        <w:t xml:space="preserve"> </w:t>
       </w:r>
       <w:r>
         <w:t>DESENVOLVIME</w:t>
@@ -2706,12 +2919,14 @@
       <w:pPr>
         <w:pStyle w:val="Titulosfortes"/>
       </w:pPr>
+      <w:proofErr w:type="gramStart"/>
       <w:r>
         <w:lastRenderedPageBreak/>
         <w:t>4</w:t>
       </w:r>
-      <w:r>
-        <w:t>. CONSIDERAÇÕES FINAIS</w:t>
+      <w:proofErr w:type="gramEnd"/>
+      <w:r>
+        <w:t xml:space="preserve"> CONSIDERAÇÕES FINAIS</w:t>
       </w:r>
       <w:r>
         <w:br w:type="page"/>
@@ -2953,7 +3168,7 @@
             <w:noProof/>
             <w:szCs w:val="24"/>
           </w:rPr>
-          <w:t>10</w:t>
+          <w:t>9</w:t>
         </w:r>
         <w:r>
           <w:rPr>
@@ -3291,6 +3506,95 @@
     </w:lvl>
   </w:abstractNum>
   <w:abstractNum w:abstractNumId="3">
+    <w:nsid w:val="74506A5E"/>
+    <w:multiLevelType w:val="hybridMultilevel"/>
+    <w:tmpl w:val="F5E868A8"/>
+    <w:lvl w:ilvl="0" w:tplc="86EC7F58">
+      <w:start w:val="1"/>
+      <w:numFmt w:val="upperLetter"/>
+      <w:lvlText w:val="%1."/>
+      <w:lvlJc w:val="left"/>
+      <w:pPr>
+        <w:ind w:left="720" w:hanging="360"/>
+      </w:pPr>
+      <w:rPr>
+        <w:b w:val="0"/>
+      </w:rPr>
+    </w:lvl>
+    <w:lvl w:ilvl="1" w:tplc="04160019" w:tentative="1">
+      <w:start w:val="1"/>
+      <w:numFmt w:val="lowerLetter"/>
+      <w:lvlText w:val="%2."/>
+      <w:lvlJc w:val="left"/>
+      <w:pPr>
+        <w:ind w:left="1440" w:hanging="360"/>
+      </w:pPr>
+    </w:lvl>
+    <w:lvl w:ilvl="2" w:tplc="0416001B" w:tentative="1">
+      <w:start w:val="1"/>
+      <w:numFmt w:val="lowerRoman"/>
+      <w:lvlText w:val="%3."/>
+      <w:lvlJc w:val="right"/>
+      <w:pPr>
+        <w:ind w:left="2160" w:hanging="180"/>
+      </w:pPr>
+    </w:lvl>
+    <w:lvl w:ilvl="3" w:tplc="0416000F" w:tentative="1">
+      <w:start w:val="1"/>
+      <w:numFmt w:val="decimal"/>
+      <w:lvlText w:val="%4."/>
+      <w:lvlJc w:val="left"/>
+      <w:pPr>
+        <w:ind w:left="2880" w:hanging="360"/>
+      </w:pPr>
+    </w:lvl>
+    <w:lvl w:ilvl="4" w:tplc="04160019" w:tentative="1">
+      <w:start w:val="1"/>
+      <w:numFmt w:val="lowerLetter"/>
+      <w:lvlText w:val="%5."/>
+      <w:lvlJc w:val="left"/>
+      <w:pPr>
+        <w:ind w:left="3600" w:hanging="360"/>
+      </w:pPr>
+    </w:lvl>
+    <w:lvl w:ilvl="5" w:tplc="0416001B" w:tentative="1">
+      <w:start w:val="1"/>
+      <w:numFmt w:val="lowerRoman"/>
+      <w:lvlText w:val="%6."/>
+      <w:lvlJc w:val="right"/>
+      <w:pPr>
+        <w:ind w:left="4320" w:hanging="180"/>
+      </w:pPr>
+    </w:lvl>
+    <w:lvl w:ilvl="6" w:tplc="0416000F" w:tentative="1">
+      <w:start w:val="1"/>
+      <w:numFmt w:val="decimal"/>
+      <w:lvlText w:val="%7."/>
+      <w:lvlJc w:val="left"/>
+      <w:pPr>
+        <w:ind w:left="5040" w:hanging="360"/>
+      </w:pPr>
+    </w:lvl>
+    <w:lvl w:ilvl="7" w:tplc="04160019" w:tentative="1">
+      <w:start w:val="1"/>
+      <w:numFmt w:val="lowerLetter"/>
+      <w:lvlText w:val="%8."/>
+      <w:lvlJc w:val="left"/>
+      <w:pPr>
+        <w:ind w:left="5760" w:hanging="360"/>
+      </w:pPr>
+    </w:lvl>
+    <w:lvl w:ilvl="8" w:tplc="0416001B" w:tentative="1">
+      <w:start w:val="1"/>
+      <w:numFmt w:val="lowerRoman"/>
+      <w:lvlText w:val="%9."/>
+      <w:lvlJc w:val="right"/>
+      <w:pPr>
+        <w:ind w:left="6480" w:hanging="180"/>
+      </w:pPr>
+    </w:lvl>
+  </w:abstractNum>
+  <w:abstractNum w:abstractNumId="4">
     <w:nsid w:val="7B537915"/>
     <w:multiLevelType w:val="hybridMultilevel"/>
     <w:tmpl w:val="BE5AF430"/>
@@ -3407,13 +3711,16 @@
     <w:abstractNumId w:val="0"/>
   </w:num>
   <w:num w:numId="2">
-    <w:abstractNumId w:val="3"/>
+    <w:abstractNumId w:val="4"/>
   </w:num>
   <w:num w:numId="3">
     <w:abstractNumId w:val="2"/>
   </w:num>
   <w:num w:numId="4">
     <w:abstractNumId w:val="1"/>
+  </w:num>
+  <w:num w:numId="5">
+    <w:abstractNumId w:val="3"/>
   </w:num>
 </w:numbering>
 </file>
@@ -3862,6 +4169,34 @@
       <w:ind w:left="240"/>
     </w:pPr>
   </w:style>
+  <w:style w:type="paragraph" w:styleId="Citao">
+    <w:name w:val="Quote"/>
+    <w:basedOn w:val="Normal"/>
+    <w:next w:val="Normal"/>
+    <w:link w:val="CitaoChar"/>
+    <w:uiPriority w:val="29"/>
+    <w:qFormat/>
+    <w:rsid w:val="00BC05B2"/>
+    <w:rPr>
+      <w:i/>
+      <w:iCs/>
+      <w:color w:val="000000" w:themeColor="text1"/>
+    </w:rPr>
+  </w:style>
+  <w:style w:type="character" w:customStyle="1" w:styleId="CitaoChar">
+    <w:name w:val="Citação Char"/>
+    <w:basedOn w:val="Fontepargpadro"/>
+    <w:link w:val="Citao"/>
+    <w:uiPriority w:val="29"/>
+    <w:rsid w:val="00BC05B2"/>
+    <w:rPr>
+      <w:rFonts w:ascii="Arial" w:hAnsi="Arial"/>
+      <w:i/>
+      <w:iCs/>
+      <w:color w:val="000000" w:themeColor="text1"/>
+      <w:sz w:val="24"/>
+    </w:rPr>
+  </w:style>
 </w:styles>
 </file>
 
@@ -4309,6 +4644,34 @@
       <w:ind w:left="240"/>
     </w:pPr>
   </w:style>
+  <w:style w:type="paragraph" w:styleId="Citao">
+    <w:name w:val="Quote"/>
+    <w:basedOn w:val="Normal"/>
+    <w:next w:val="Normal"/>
+    <w:link w:val="CitaoChar"/>
+    <w:uiPriority w:val="29"/>
+    <w:qFormat/>
+    <w:rsid w:val="00BC05B2"/>
+    <w:rPr>
+      <w:i/>
+      <w:iCs/>
+      <w:color w:val="000000" w:themeColor="text1"/>
+    </w:rPr>
+  </w:style>
+  <w:style w:type="character" w:customStyle="1" w:styleId="CitaoChar">
+    <w:name w:val="Citação Char"/>
+    <w:basedOn w:val="Fontepargpadro"/>
+    <w:link w:val="Citao"/>
+    <w:uiPriority w:val="29"/>
+    <w:rsid w:val="00BC05B2"/>
+    <w:rPr>
+      <w:rFonts w:ascii="Arial" w:hAnsi="Arial"/>
+      <w:i/>
+      <w:iCs/>
+      <w:color w:val="000000" w:themeColor="text1"/>
+      <w:sz w:val="24"/>
+    </w:rPr>
+  </w:style>
 </w:styles>
 </file>
 
@@ -4602,7 +4965,7 @@
 </file>
 
 <file path=customXml/itemProps1.xml><?xml version="1.0" encoding="utf-8"?>
-<ds:datastoreItem xmlns:ds="http://schemas.openxmlformats.org/officeDocument/2006/customXml" ds:itemID="{D1EE9ADF-7813-4C7D-9DFE-5E1E99DB4778}">
+<ds:datastoreItem xmlns:ds="http://schemas.openxmlformats.org/officeDocument/2006/customXml" ds:itemID="{3A68F699-F702-40B6-98FB-3C3700765598}">
   <ds:schemaRefs>
     <ds:schemaRef ds:uri="http://schemas.openxmlformats.org/officeDocument/2006/bibliography"/>
   </ds:schemaRefs>

</xml_diff>

<commit_message>
Intro e Meto OK, Tecno + ou -, Progra iniciando
</commit_message>
<xml_diff>
--- a/tcc.docx
+++ b/tcc.docx
@@ -1487,9 +1487,17 @@
     <w:p>
       <w:pPr>
         <w:pStyle w:val="Ttulo1"/>
+        <w:rPr>
+          <w:lang w:val="en-US"/>
+        </w:rPr>
       </w:pPr>
       <w:bookmarkStart w:id="10" w:name="_Toc530561683"/>
       <w:bookmarkStart w:id="11" w:name="_Toc530561783"/>
+    </w:p>
+    <w:p>
+      <w:pPr>
+        <w:pStyle w:val="Ttulo1"/>
+      </w:pPr>
       <w:r>
         <w:t>SUMÁRIO</w:t>
       </w:r>
@@ -1511,390 +1519,378 @@
     <w:p>
       <w:pPr>
         <w:pStyle w:val="Ttulo1"/>
-        <w:jc w:val="both"/>
+        <w:jc w:val="left"/>
         <w:rPr>
           <w:rFonts w:cs="Arial"/>
           <w:szCs w:val="24"/>
         </w:rPr>
       </w:pPr>
       <w:bookmarkStart w:id="12" w:name="_Toc530561784"/>
+      <w:r>
+        <w:rPr>
+          <w:rFonts w:cs="Arial"/>
+          <w:szCs w:val="24"/>
+        </w:rPr>
+        <w:t>1</w:t>
+      </w:r>
+      <w:r>
+        <w:rPr>
+          <w:rFonts w:cs="Arial"/>
+          <w:szCs w:val="24"/>
+        </w:rPr>
+        <w:t xml:space="preserve"> </w:t>
+      </w:r>
+      <w:r>
+        <w:rPr>
+          <w:rFonts w:cs="Arial"/>
+          <w:szCs w:val="24"/>
+        </w:rPr>
+        <w:t>INTRODUÇÃ</w:t>
+      </w:r>
+      <w:r>
+        <w:rPr>
+          <w:rFonts w:cs="Arial"/>
+          <w:szCs w:val="24"/>
+        </w:rPr>
+        <w:t>O</w:t>
+      </w:r>
+      <w:bookmarkEnd w:id="12"/>
+      <w:r>
+        <w:rPr>
+          <w:rFonts w:cs="Arial"/>
+          <w:szCs w:val="24"/>
+        </w:rPr>
+        <w:t>..........................................................................................................8</w:t>
+      </w:r>
+    </w:p>
+    <w:p>
+      <w:pPr>
+        <w:jc w:val="left"/>
+        <w:rPr>
+          <w:b/>
+        </w:rPr>
+      </w:pPr>
+      <w:r>
+        <w:rPr>
+          <w:b/>
+        </w:rPr>
+        <w:t>1.1 JUSTIFICATIVA</w:t>
+      </w:r>
+      <w:r>
+        <w:rPr>
+          <w:b/>
+        </w:rPr>
+        <w:t>.....................................................................................................8</w:t>
+      </w:r>
+    </w:p>
+    <w:p>
+      <w:pPr>
+        <w:pStyle w:val="SemEspaamento"/>
+      </w:pPr>
+      <w:r>
+        <w:t>1.2</w:t>
+      </w:r>
+      <w:r>
+        <w:t xml:space="preserve"> </w:t>
+      </w:r>
+      <w:r>
+        <w:t>OBJETIVOS</w:t>
+      </w:r>
+      <w:r>
+        <w:t>...........................................................................................................9</w:t>
+      </w:r>
+    </w:p>
+    <w:p>
+      <w:pPr>
+        <w:ind w:firstLine="708"/>
+        <w:jc w:val="left"/>
+      </w:pPr>
+      <w:r>
+        <w:t>1.2.1 Objetivo Geral</w:t>
+      </w:r>
+      <w:r>
+        <w:t>.......</w:t>
+      </w:r>
+      <w:r>
+        <w:t>....................................................................................9</w:t>
+      </w:r>
+    </w:p>
+    <w:p>
+      <w:pPr>
+        <w:ind w:firstLine="708"/>
+        <w:jc w:val="left"/>
+      </w:pPr>
+      <w:r>
+        <w:t>1.2.2 Objetivos Específicos</w:t>
+      </w:r>
+      <w:r>
+        <w:t>...............................................................................9</w:t>
+      </w:r>
+    </w:p>
+    <w:p>
+      <w:pPr>
+        <w:ind w:firstLine="708"/>
+        <w:jc w:val="left"/>
+      </w:pPr>
+    </w:p>
+    <w:p>
+      <w:pPr>
+        <w:jc w:val="left"/>
+        <w:rPr>
+          <w:b/>
+        </w:rPr>
+      </w:pPr>
+      <w:r>
+        <w:rPr>
+          <w:b/>
+        </w:rPr>
+        <w:t>2</w:t>
+      </w:r>
+      <w:r>
+        <w:rPr>
+          <w:b/>
+        </w:rPr>
+        <w:t xml:space="preserve"> METODOLOGIA</w:t>
+      </w:r>
+      <w:r>
+        <w:rPr>
+          <w:b/>
+        </w:rPr>
+        <w:t>.......................................................................................................9</w:t>
+      </w:r>
+    </w:p>
+    <w:p>
+      <w:pPr>
+        <w:jc w:val="left"/>
+        <w:rPr>
+          <w:rFonts w:cs="Arial"/>
+          <w:b/>
+          <w:szCs w:val="24"/>
+        </w:rPr>
+      </w:pPr>
+    </w:p>
+    <w:p>
+      <w:pPr>
+        <w:pStyle w:val="Ttulo1"/>
+        <w:jc w:val="left"/>
+        <w:rPr>
+          <w:rFonts w:cs="Arial"/>
+          <w:szCs w:val="24"/>
+        </w:rPr>
+      </w:pPr>
+      <w:bookmarkStart w:id="13" w:name="_Toc530561785"/>
+      <w:r>
+        <w:rPr>
+          <w:rFonts w:cs="Arial"/>
+          <w:szCs w:val="24"/>
+        </w:rPr>
+        <w:t>3</w:t>
+      </w:r>
+      <w:r>
+        <w:rPr>
+          <w:rFonts w:cs="Arial"/>
+          <w:szCs w:val="24"/>
+        </w:rPr>
+        <w:t xml:space="preserve"> </w:t>
+      </w:r>
+      <w:r>
+        <w:rPr>
+          <w:rFonts w:cs="Arial"/>
+          <w:szCs w:val="24"/>
+        </w:rPr>
+        <w:t xml:space="preserve">TECNOLOGIAS PARAO </w:t>
+      </w:r>
+      <w:r>
+        <w:rPr>
+          <w:rFonts w:cs="Arial"/>
+          <w:szCs w:val="24"/>
+        </w:rPr>
+        <w:t>DESENVOLVIMENTO</w:t>
+      </w:r>
+      <w:bookmarkEnd w:id="13"/>
+      <w:r>
+        <w:rPr>
+          <w:rFonts w:cs="Arial"/>
+          <w:szCs w:val="24"/>
+        </w:rPr>
+        <w:t>...................................................10</w:t>
+      </w:r>
+    </w:p>
+    <w:p>
+      <w:pPr>
+        <w:pStyle w:val="Titulosfortes"/>
+        <w:jc w:val="left"/>
+      </w:pPr>
+      <w:r>
+        <w:t>3.</w:t>
+      </w:r>
+      <w:r>
+        <w:t>1</w:t>
+      </w:r>
+      <w:r>
+        <w:t xml:space="preserve"> LINGUAGEM PYTHON</w:t>
+      </w:r>
+      <w:r>
+        <w:t>.......................................................................................10</w:t>
+      </w:r>
+    </w:p>
+    <w:p>
+      <w:pPr>
+        <w:pStyle w:val="Titulosfortes"/>
+        <w:jc w:val="left"/>
+      </w:pPr>
+      <w:r>
+        <w:t>3.2 BANCO DE DADOS</w:t>
+      </w:r>
+      <w:r>
+        <w:t>............................................................................................11</w:t>
+      </w:r>
+    </w:p>
+    <w:p>
+      <w:pPr>
+        <w:pStyle w:val="Titulosfortes"/>
+        <w:jc w:val="left"/>
+        <w:rPr>
+          <w:b w:val="0"/>
+        </w:rPr>
+      </w:pPr>
+      <w:r>
+        <w:tab/>
+      </w:r>
+      <w:r>
+        <w:rPr>
+          <w:b w:val="0"/>
+        </w:rPr>
+        <w:t xml:space="preserve">3.2.1 </w:t>
+      </w:r>
       <w:proofErr w:type="gramStart"/>
       <w:r>
         <w:rPr>
-          <w:rFonts w:cs="Arial"/>
-          <w:szCs w:val="24"/>
-        </w:rPr>
-        <w:t>1</w:t>
+          <w:b w:val="0"/>
+        </w:rPr>
+        <w:t>SQLite</w:t>
       </w:r>
       <w:proofErr w:type="gramEnd"/>
       <w:r>
         <w:rPr>
-          <w:rFonts w:cs="Arial"/>
-          <w:szCs w:val="24"/>
-        </w:rPr>
-        <w:t xml:space="preserve"> </w:t>
-      </w:r>
-      <w:r>
-        <w:rPr>
-          <w:rFonts w:cs="Arial"/>
-          <w:szCs w:val="24"/>
-        </w:rPr>
-        <w:t>INTRODUÇÃ</w:t>
-      </w:r>
-      <w:r>
-        <w:rPr>
-          <w:rFonts w:cs="Arial"/>
-          <w:szCs w:val="24"/>
-        </w:rPr>
-        <w:t>O</w:t>
-      </w:r>
-      <w:r>
-        <w:rPr>
-          <w:rFonts w:cs="Arial"/>
-          <w:szCs w:val="24"/>
-        </w:rPr>
-        <w:t>..................................</w:t>
-      </w:r>
-      <w:r>
-        <w:rPr>
-          <w:rFonts w:cs="Arial"/>
-          <w:szCs w:val="24"/>
-        </w:rPr>
-        <w:t>..........................</w:t>
-      </w:r>
-      <w:r>
-        <w:rPr>
-          <w:rFonts w:cs="Arial"/>
-          <w:szCs w:val="24"/>
-        </w:rPr>
-        <w:t>............</w:t>
-      </w:r>
-      <w:r>
-        <w:rPr>
-          <w:rFonts w:cs="Arial"/>
-          <w:szCs w:val="24"/>
-        </w:rPr>
-        <w:t>.....</w:t>
-      </w:r>
-      <w:r>
-        <w:rPr>
-          <w:rFonts w:cs="Arial"/>
-          <w:szCs w:val="24"/>
-        </w:rPr>
-        <w:t>..................8</w:t>
-      </w:r>
-      <w:bookmarkEnd w:id="12"/>
-    </w:p>
-    <w:p>
-      <w:pPr>
-        <w:rPr>
-          <w:b/>
-        </w:rPr>
-      </w:pPr>
-      <w:r>
-        <w:rPr>
-          <w:b/>
-        </w:rPr>
-        <w:t>1.1 JUSTIFICATIVA</w:t>
-      </w:r>
-      <w:r>
-        <w:rPr>
-          <w:b/>
-        </w:rPr>
-        <w:t>....................</w:t>
-      </w:r>
-      <w:r>
-        <w:rPr>
-          <w:b/>
-        </w:rPr>
-        <w:t>...............................</w:t>
-      </w:r>
-      <w:r>
-        <w:rPr>
-          <w:b/>
-        </w:rPr>
-        <w:t>..........</w:t>
-      </w:r>
-      <w:r>
-        <w:rPr>
-          <w:b/>
-        </w:rPr>
-        <w:t>........</w:t>
-      </w:r>
-      <w:r>
-        <w:rPr>
-          <w:b/>
-        </w:rPr>
-        <w:t>.....................9</w:t>
-      </w:r>
-    </w:p>
-    <w:p>
-      <w:pPr>
-        <w:pStyle w:val="SemEspaamento"/>
-        <w:jc w:val="both"/>
-      </w:pPr>
-      <w:r>
-        <w:t>1.2</w:t>
-      </w:r>
-      <w:r>
-        <w:t xml:space="preserve"> </w:t>
-      </w:r>
-      <w:r>
-        <w:t>OBJETIVOS</w:t>
-      </w:r>
-      <w:r>
-        <w:t>......................................................................................................9</w:t>
-      </w:r>
-    </w:p>
-    <w:p>
-      <w:pPr>
-        <w:ind w:firstLine="708"/>
-      </w:pPr>
-      <w:r>
-        <w:t>1.2.1 Objetivo Geral</w:t>
-      </w:r>
-      <w:r>
-        <w:t>......................</w:t>
-      </w:r>
-      <w:r>
-        <w:t>............................</w:t>
-      </w:r>
-      <w:r>
+          <w:b w:val="0"/>
+        </w:rPr>
+        <w:t>.............................................................................................</w:t>
+      </w:r>
+      <w:r>
+        <w:rPr>
+          <w:b w:val="0"/>
+        </w:rPr>
         <w:t>.</w:t>
       </w:r>
       <w:r>
-        <w:t>.............</w:t>
-      </w:r>
-      <w:r>
-        <w:t>........</w:t>
-      </w:r>
-      <w:r>
-        <w:t>...........</w:t>
-      </w:r>
-      <w:r>
-        <w:t>.</w:t>
-      </w:r>
-      <w:r>
-        <w:t>..9</w:t>
-      </w:r>
-    </w:p>
-    <w:p>
-      <w:pPr>
-        <w:ind w:firstLine="708"/>
-      </w:pPr>
-      <w:r>
-        <w:t>1.2.2 Objetivos Específicos</w:t>
-      </w:r>
-      <w:proofErr w:type="gramStart"/>
-      <w:r>
-        <w:t>.......</w:t>
-      </w:r>
-      <w:r>
-        <w:t>.............................</w:t>
-      </w:r>
-      <w:r>
-        <w:t>.................</w:t>
-      </w:r>
-      <w:r>
-        <w:t>...............</w:t>
-      </w:r>
-      <w:r>
-        <w:t>..</w:t>
-      </w:r>
-      <w:proofErr w:type="gramEnd"/>
-      <w:r>
-        <w:t>9</w:t>
-      </w:r>
-    </w:p>
-    <w:p>
-      <w:pPr>
-        <w:rPr>
-          <w:rFonts w:cs="Arial"/>
-          <w:b/>
-          <w:szCs w:val="24"/>
-        </w:rPr>
-      </w:pPr>
-      <w:proofErr w:type="gramStart"/>
-      <w:r>
-        <w:rPr>
-          <w:b/>
-        </w:rPr>
-        <w:t>2</w:t>
-      </w:r>
-      <w:proofErr w:type="gramEnd"/>
-      <w:r>
-        <w:rPr>
-          <w:b/>
-        </w:rPr>
-        <w:t xml:space="preserve"> METODOLOGIA............</w:t>
-      </w:r>
-      <w:r>
-        <w:rPr>
-          <w:b/>
-        </w:rPr>
-        <w:t>.................................................</w:t>
-      </w:r>
-      <w:r>
-        <w:rPr>
-          <w:b/>
-        </w:rPr>
-        <w:t>........</w:t>
-      </w:r>
-      <w:r>
-        <w:rPr>
-          <w:b/>
-        </w:rPr>
-        <w:t>.</w:t>
-      </w:r>
-      <w:r>
-        <w:rPr>
-          <w:b/>
-        </w:rPr>
-        <w:t>.....................</w:t>
-      </w:r>
+        <w:rPr>
+          <w:b w:val="0"/>
+        </w:rPr>
+        <w:t>......11</w:t>
+      </w:r>
+    </w:p>
+    <w:p>
+      <w:pPr>
+        <w:pStyle w:val="Titulosfortes"/>
+        <w:jc w:val="left"/>
+      </w:pPr>
+      <w:r>
+        <w:t>3.3 IDE</w:t>
+      </w:r>
+      <w:r>
+        <w:t>........................................................................................................................</w:t>
+      </w:r>
+    </w:p>
+    <w:p>
+      <w:pPr>
+        <w:jc w:val="left"/>
+      </w:pPr>
+    </w:p>
+    <w:p>
+      <w:pPr>
+        <w:jc w:val="left"/>
+        <w:rPr>
+          <w:b/>
+        </w:rPr>
+      </w:pPr>
+      <w:r>
+        <w:rPr>
+          <w:b/>
+        </w:rPr>
+        <w:t>4 PROGRAMA</w:t>
+      </w:r>
+      <w:r>
+        <w:rPr>
+          <w:b/>
+        </w:rPr>
+        <w:t>.............................................................................................................</w:t>
+      </w:r>
+    </w:p>
+    <w:p>
+      <w:pPr>
+        <w:jc w:val="left"/>
+        <w:rPr>
+          <w:b/>
+        </w:rPr>
+      </w:pPr>
+    </w:p>
+    <w:p>
+      <w:pPr>
+        <w:jc w:val="left"/>
+        <w:rPr>
+          <w:b/>
+        </w:rPr>
+      </w:pPr>
+    </w:p>
+    <w:p>
+      <w:pPr>
+        <w:jc w:val="left"/>
+        <w:rPr>
+          <w:b/>
+        </w:rPr>
+      </w:pPr>
     </w:p>
     <w:p>
       <w:pPr>
         <w:pStyle w:val="Ttulo1"/>
-        <w:jc w:val="both"/>
-        <w:rPr>
-          <w:rFonts w:cs="Arial"/>
-          <w:szCs w:val="24"/>
-        </w:rPr>
-      </w:pPr>
-      <w:bookmarkStart w:id="13" w:name="_Toc530561785"/>
-      <w:proofErr w:type="gramStart"/>
-      <w:r>
-        <w:rPr>
-          <w:rFonts w:cs="Arial"/>
-          <w:szCs w:val="24"/>
-        </w:rPr>
-        <w:t>3</w:t>
-      </w:r>
-      <w:proofErr w:type="gramEnd"/>
-      <w:r>
-        <w:rPr>
-          <w:rFonts w:cs="Arial"/>
-          <w:szCs w:val="24"/>
-        </w:rPr>
-        <w:t xml:space="preserve"> </w:t>
-      </w:r>
-      <w:r>
-        <w:rPr>
-          <w:rFonts w:cs="Arial"/>
-          <w:szCs w:val="24"/>
-        </w:rPr>
-        <w:t>DESENVOLVIMENTO</w:t>
-      </w:r>
-      <w:bookmarkEnd w:id="13"/>
-      <w:r>
-        <w:rPr>
-          <w:rFonts w:cs="Arial"/>
-          <w:szCs w:val="24"/>
-        </w:rPr>
-        <w:t>..................................................................</w:t>
-      </w:r>
-      <w:r>
-        <w:rPr>
-          <w:rFonts w:cs="Arial"/>
-          <w:szCs w:val="24"/>
-        </w:rPr>
-        <w:t>...........</w:t>
-      </w:r>
-      <w:r>
-        <w:rPr>
-          <w:rFonts w:cs="Arial"/>
-          <w:szCs w:val="24"/>
-        </w:rPr>
-        <w:t>.</w:t>
-      </w:r>
-      <w:r>
-        <w:rPr>
-          <w:rFonts w:cs="Arial"/>
-          <w:szCs w:val="24"/>
-        </w:rPr>
-        <w:t>..</w:t>
-      </w:r>
-      <w:r>
-        <w:rPr>
-          <w:rFonts w:cs="Arial"/>
-          <w:szCs w:val="24"/>
-        </w:rPr>
-        <w:t>...</w:t>
-      </w:r>
-    </w:p>
-    <w:p>
-      <w:pPr>
-        <w:pStyle w:val="Titulosfortes"/>
-      </w:pPr>
-      <w:r>
-        <w:t>3.  LINGUAGEM PYTHON</w:t>
-      </w:r>
-    </w:p>
-    <w:p/>
-    <w:p/>
+        <w:jc w:val="left"/>
+        <w:rPr>
+          <w:rFonts w:cs="Arial"/>
+          <w:szCs w:val="24"/>
+        </w:rPr>
+      </w:pPr>
+      <w:r>
+        <w:rPr>
+          <w:rFonts w:cs="Arial"/>
+          <w:szCs w:val="24"/>
+        </w:rPr>
+        <w:t>5</w:t>
+      </w:r>
+      <w:r>
+        <w:rPr>
+          <w:rFonts w:cs="Arial"/>
+          <w:szCs w:val="24"/>
+        </w:rPr>
+        <w:t xml:space="preserve"> CONSIDERAÇÕES FINAIS</w:t>
+      </w:r>
+      <w:r>
+        <w:rPr>
+          <w:rFonts w:cs="Arial"/>
+          <w:szCs w:val="24"/>
+        </w:rPr>
+        <w:t>.......................................................................................</w:t>
+      </w:r>
+    </w:p>
+    <w:p>
+      <w:pPr>
+        <w:jc w:val="left"/>
+      </w:pPr>
+    </w:p>
     <w:p>
       <w:pPr>
         <w:pStyle w:val="Ttulo1"/>
-        <w:jc w:val="both"/>
-        <w:rPr>
-          <w:rFonts w:cs="Arial"/>
-          <w:szCs w:val="24"/>
-        </w:rPr>
-      </w:pPr>
-      <w:proofErr w:type="gramStart"/>
-      <w:r>
-        <w:rPr>
-          <w:rFonts w:cs="Arial"/>
-          <w:szCs w:val="24"/>
-        </w:rPr>
-        <w:t>4</w:t>
-      </w:r>
-      <w:proofErr w:type="gramEnd"/>
-      <w:r>
-        <w:rPr>
-          <w:rFonts w:cs="Arial"/>
-          <w:szCs w:val="24"/>
-        </w:rPr>
-        <w:t xml:space="preserve"> CONSIDERAÇÕES FINAIS</w:t>
-      </w:r>
-      <w:r>
-        <w:rPr>
-          <w:rFonts w:cs="Arial"/>
-          <w:szCs w:val="24"/>
-        </w:rPr>
-        <w:t>........................................................</w:t>
-      </w:r>
-      <w:r>
-        <w:rPr>
-          <w:rFonts w:cs="Arial"/>
-          <w:szCs w:val="24"/>
-        </w:rPr>
-        <w:t>..............</w:t>
-      </w:r>
-      <w:r>
-        <w:rPr>
-          <w:rFonts w:cs="Arial"/>
-          <w:szCs w:val="24"/>
-        </w:rPr>
-        <w:t>.....</w:t>
-      </w:r>
-    </w:p>
-    <w:p>
-      <w:pPr>
-        <w:pStyle w:val="Ttulo1"/>
-        <w:jc w:val="both"/>
-        <w:rPr>
-          <w:rFonts w:cs="Arial"/>
-          <w:szCs w:val="24"/>
-        </w:rPr>
-      </w:pPr>
-    </w:p>
-    <w:p/>
-    <w:p>
-      <w:pPr>
-        <w:pStyle w:val="Ttulo1"/>
-        <w:jc w:val="both"/>
+        <w:jc w:val="left"/>
         <w:rPr>
           <w:rFonts w:cs="Arial"/>
           <w:szCs w:val="24"/>
@@ -1906,27 +1902,6 @@
           <w:szCs w:val="24"/>
         </w:rPr>
         <w:t>REFERENCIAS</w:t>
-      </w:r>
-      <w:r>
-        <w:rPr>
-          <w:rFonts w:cs="Arial"/>
-          <w:szCs w:val="24"/>
-        </w:rPr>
-        <w:t>............................................................................</w:t>
-      </w:r>
-      <w:r>
-        <w:rPr>
-          <w:rFonts w:cs="Arial"/>
-          <w:szCs w:val="24"/>
-        </w:rPr>
-        <w:t>...</w:t>
-      </w:r>
-      <w:r>
-        <w:rPr>
-          <w:rFonts w:cs="Arial"/>
-          <w:szCs w:val="24"/>
-        </w:rPr>
-        <w:t>................</w:t>
       </w:r>
     </w:p>
     <w:p>
@@ -1963,12 +1938,10 @@
       <w:pPr>
         <w:pStyle w:val="Titulosfortes"/>
       </w:pPr>
-      <w:proofErr w:type="gramStart"/>
       <w:r>
         <w:lastRenderedPageBreak/>
         <w:t>1</w:t>
       </w:r>
-      <w:proofErr w:type="gramEnd"/>
       <w:r>
         <w:t xml:space="preserve"> </w:t>
       </w:r>
@@ -2022,7 +1995,13 @@
     <w:p>
       <w:r>
         <w:tab/>
-        <w:t xml:space="preserve">Tendo isso em mente, é inegável que o uso de computadores torna uma tarefa mais pratica e rápida. Hoje no Instituo Federal de Educação, Ciência e Tecnologia da Paraíba </w:t>
+        <w:t>Tendo isso em mente, é inegável que o uso de computadores torna uma tarefa mais pratica e rápida. Hoje no Institu</w:t>
+      </w:r>
+      <w:r>
+        <w:t>t</w:t>
+      </w:r>
+      <w:r>
+        <w:t xml:space="preserve">o Federal de Educação, Ciência e Tecnologia da Paraíba </w:t>
       </w:r>
       <w:r>
         <w:rPr>
@@ -2292,11 +2271,9 @@
       <w:pPr>
         <w:pStyle w:val="Titulosfortes"/>
       </w:pPr>
-      <w:proofErr w:type="gramStart"/>
       <w:r>
         <w:t>2</w:t>
       </w:r>
-      <w:proofErr w:type="gramEnd"/>
       <w:r>
         <w:t xml:space="preserve"> METODOLOGIA</w:t>
       </w:r>
@@ -2373,14 +2350,12 @@
         </w:rPr>
         <w:t xml:space="preserve">: Depois da analise, verificou-se que seria </w:t>
       </w:r>
-      <w:proofErr w:type="spellStart"/>
       <w:r>
         <w:rPr>
           <w:b w:val="0"/>
         </w:rPr>
-        <w:t>necessaria</w:t>
-      </w:r>
-      <w:proofErr w:type="spellEnd"/>
+        <w:t>necessária</w:t>
+      </w:r>
       <w:r>
         <w:rPr>
           <w:b w:val="0"/>
@@ -2429,505 +2404,521 @@
         </w:rPr>
         <w:t xml:space="preserve">C. </w:t>
       </w:r>
+      <w:r>
+        <w:t>Desenvolvimento do programa</w:t>
+      </w:r>
+      <w:r>
+        <w:rPr>
+          <w:b w:val="0"/>
+        </w:rPr>
+        <w:t xml:space="preserve">: Após a análise e obter as ferramentas, desenvolveu-se o programa. Um </w:t>
+      </w:r>
+      <w:r>
+        <w:rPr>
+          <w:b w:val="0"/>
+          <w:i/>
+        </w:rPr>
+        <w:t>software</w:t>
+      </w:r>
+      <w:r>
+        <w:rPr>
+          <w:b w:val="0"/>
+        </w:rPr>
+        <w:t xml:space="preserve"> feito na linguagem Python, contendo o algoritmo que analisa se o responsável pode retirar a chave, das salas ou laboratórios, ou, então, devolve-a.</w:t>
+      </w:r>
+    </w:p>
+    <w:p>
+      <w:pPr>
+        <w:spacing w:after="200" w:line="276" w:lineRule="auto"/>
+        <w:jc w:val="left"/>
+      </w:pPr>
+    </w:p>
+    <w:p>
+      <w:pPr>
+        <w:pStyle w:val="Titulosfortes"/>
+      </w:pPr>
+      <w:r>
+        <w:t>3</w:t>
+      </w:r>
+      <w:r>
+        <w:t xml:space="preserve"> </w:t>
+      </w:r>
+      <w:r>
+        <w:t xml:space="preserve">TECNOLOGIAS PARA O </w:t>
+      </w:r>
+      <w:r>
+        <w:t>DESENVOLVIME</w:t>
+      </w:r>
+      <w:r>
+        <w:t>N</w:t>
+      </w:r>
+      <w:r>
+        <w:t>TO</w:t>
+      </w:r>
+    </w:p>
+    <w:p>
+      <w:pPr>
+        <w:pStyle w:val="Titulosfortes"/>
+      </w:pPr>
+    </w:p>
+    <w:p>
+      <w:r>
+        <w:tab/>
+      </w:r>
+      <w:r>
+        <w:t>Para o desenvolvimento do aplicativo é necessário um estudo de tecnologias que podem auxiliar na construção do programa. Para essa criação necessita-se de uma linguagem de programação, uma base de dados para que os dados armazenados sejam permanentes e uma IDE que execute o programa.</w:t>
+      </w:r>
+    </w:p>
+    <w:p>
+      <w:pPr>
+        <w:ind w:firstLine="708"/>
+      </w:pPr>
+      <w:r>
+        <w:t>Ess</w:t>
+      </w:r>
+      <w:r>
+        <w:t xml:space="preserve">e capitulo tem como objetivo a apresentação das tecnologias utilizadas no desenvolvimento do </w:t>
+      </w:r>
+      <w:r>
+        <w:rPr>
+          <w:i/>
+        </w:rPr>
+        <w:t>software</w:t>
+      </w:r>
+      <w:r>
+        <w:t>:</w:t>
+      </w:r>
+    </w:p>
+    <w:p>
+      <w:pPr>
+        <w:rPr>
+          <w:rFonts w:cs="Arial"/>
+          <w:szCs w:val="24"/>
+        </w:rPr>
+      </w:pPr>
+    </w:p>
+    <w:p>
+      <w:pPr>
+        <w:pStyle w:val="Titulosfortes"/>
+      </w:pPr>
+      <w:r>
+        <w:t>3.1</w:t>
+      </w:r>
+      <w:r>
+        <w:t xml:space="preserve"> A LINGUAGEM PYTHON</w:t>
+      </w:r>
+    </w:p>
+    <w:p>
+      <w:pPr>
+        <w:pStyle w:val="SemEspaamento"/>
+      </w:pPr>
+    </w:p>
+    <w:p>
+      <w:pPr>
+        <w:ind w:firstLine="708"/>
+      </w:pPr>
+      <w:r>
+        <w:t xml:space="preserve">É possível encontrar uma descrição da linguagem de programação Python no livro Introdução a Linguagem de Programação Python, de Fábio Junior </w:t>
+      </w:r>
+      <w:proofErr w:type="spellStart"/>
+      <w:r>
+        <w:t>Alvez</w:t>
+      </w:r>
+      <w:proofErr w:type="spellEnd"/>
+      <w:r>
+        <w:t>, onde abaixo está descrita:</w:t>
+      </w:r>
+    </w:p>
+    <w:p/>
+    <w:p>
+      <w:pPr>
+        <w:pStyle w:val="Ttulo2"/>
+      </w:pPr>
+      <w:r>
+        <w:t xml:space="preserve">Python é uma linguagem de programação que foi lançada </w:t>
+      </w:r>
+      <w:r>
+        <w:t xml:space="preserve">por Guido van Rossum (Holandês) em 1991. </w:t>
+      </w:r>
+    </w:p>
+    <w:p>
+      <w:pPr>
+        <w:pStyle w:val="Ttulo2"/>
+      </w:pPr>
+      <w:r>
+        <w:t xml:space="preserve">O nome da linguagem origina-se da serie humorística britânica </w:t>
+      </w:r>
+      <w:r>
+        <w:rPr>
+          <w:i/>
+        </w:rPr>
+        <w:t>Monty Python’s Flying Circus</w:t>
+      </w:r>
+      <w:r>
+        <w:t xml:space="preserve">, do grupo humorístico Monty Python. Embora muitas pessoas façam </w:t>
+      </w:r>
+      <w:r>
+        <w:t>associação</w:t>
+      </w:r>
+      <w:r>
+        <w:t xml:space="preserve"> com o réptil do mesmo nome (em Português, </w:t>
+      </w:r>
+      <w:r>
+        <w:t>píton</w:t>
+      </w:r>
+      <w:r>
+        <w:t xml:space="preserve"> ou </w:t>
+      </w:r>
+      <w:proofErr w:type="spellStart"/>
+      <w:r>
+        <w:t>pitão</w:t>
+      </w:r>
+      <w:proofErr w:type="spellEnd"/>
+      <w:r>
+        <w:t>)</w:t>
+      </w:r>
+      <w:r>
+        <w:t>.</w:t>
+      </w:r>
+    </w:p>
+    <w:p>
+      <w:pPr>
+        <w:pStyle w:val="Ttulo2"/>
+      </w:pPr>
+      <w:r>
+        <w:t xml:space="preserve">Python é um software livre, ou seja, pode ser utilizado </w:t>
+      </w:r>
+      <w:r>
+        <w:t>gratuitamente</w:t>
+      </w:r>
+      <w:r>
+        <w:t xml:space="preserve">. Você pode utilizar o Python em praticamente qualquer arquitetura de computadores ou sistema operacional, como, por exemplo, Windows, Linux, Mac OS X ou </w:t>
+      </w:r>
+      <w:proofErr w:type="gramStart"/>
+      <w:r>
+        <w:t>FreeBSD</w:t>
+      </w:r>
+      <w:proofErr w:type="gramEnd"/>
+      <w:r>
+        <w:t>.(ALVES, 2013, P. 3)</w:t>
+      </w:r>
+    </w:p>
+    <w:p/>
+    <w:p>
+      <w:pPr>
+        <w:ind w:firstLine="708"/>
+      </w:pPr>
+      <w:r>
+        <w:t>Sendo considerada um</w:t>
+      </w:r>
+      <w:r>
+        <w:t>a</w:t>
+      </w:r>
+      <w:r>
+        <w:t xml:space="preserve"> linguagem de fácil aprendizado, disponibilizada gratuitamente e</w:t>
+      </w:r>
+      <w:r>
+        <w:t xml:space="preserve"> ótima na resolução de problemas, foi, então, escolhida para o uso na aplicação.</w:t>
+      </w:r>
+    </w:p>
+    <w:p/>
+    <w:p>
+      <w:pPr>
+        <w:pStyle w:val="Titulosfortes"/>
+      </w:pPr>
+      <w:r>
+        <w:t>3.2 BANCO DE DADOS</w:t>
+      </w:r>
+    </w:p>
+    <w:p>
+      <w:pPr>
+        <w:pStyle w:val="Ttulo2"/>
+        <w:ind w:left="0"/>
+      </w:pPr>
+    </w:p>
+    <w:p>
+      <w:r>
+        <w:tab/>
+        <w:t xml:space="preserve">Para o programa é necessário uma Base de Dados. O que seria uma Base de Dados ou Banco de Dados? “Uma base de dados é um local, ou espaço onde informações são armazenadas e de onde elas são recuperadas.” (ANGELOTTI, 2010.P. 10).  </w:t>
+      </w:r>
+    </w:p>
+    <w:p>
+      <w:r>
+        <w:tab/>
+      </w:r>
+      <w:r>
+        <w:t xml:space="preserve">Não é discutível que o programa criado para o controle de chaves necessita de um modo de armazenamento segundo e permanente. Pois será necessário armazenar os dados da chave retirada e do responsável </w:t>
+      </w:r>
+      <w:r>
+        <w:t>por ela.</w:t>
+      </w:r>
+    </w:p>
+    <w:p/>
+    <w:p>
+      <w:r>
+        <w:t xml:space="preserve">3.2.1 </w:t>
+      </w:r>
+    </w:p>
+    <w:p>
+      <w:r>
+        <w:t># Tecnologia usada para a ligação de Python com o Banco</w:t>
+      </w:r>
+    </w:p>
+    <w:p/>
+    <w:p>
+      <w:pPr>
+        <w:pStyle w:val="Titulosfortes"/>
+      </w:pPr>
+      <w:r>
+        <w:t>3.3 IDE</w:t>
+      </w:r>
+    </w:p>
+    <w:p>
+      <w:pPr>
+        <w:pStyle w:val="Titulosfortes"/>
+      </w:pPr>
+    </w:p>
+    <w:p>
+      <w:r>
+        <w:tab/>
+        <w:t>Para executar</w:t>
+      </w:r>
+      <w:r>
+        <w:t xml:space="preserve"> e, portanto, interagir com</w:t>
+      </w:r>
+      <w:r>
+        <w:t xml:space="preserve"> um </w:t>
+      </w:r>
+      <w:r>
+        <w:rPr>
+          <w:i/>
+        </w:rPr>
+        <w:t xml:space="preserve">software </w:t>
+      </w:r>
+      <w:r>
+        <w:t>é necessário outro programa que interpretará o código e transmitir</w:t>
+      </w:r>
+      <w:r>
+        <w:t>á para a má</w:t>
+      </w:r>
+      <w:r>
+        <w:t xml:space="preserve">quina de execução. Nesse caso foi utilizada IDE, disponibilizada gratuitamente pela empresa </w:t>
+      </w:r>
+      <w:proofErr w:type="spellStart"/>
+      <w:r>
+        <w:t>Jetbrains</w:t>
+      </w:r>
+      <w:proofErr w:type="spellEnd"/>
+      <w:r>
+        <w:t xml:space="preserve">, Pycharm. </w:t>
+      </w:r>
+    </w:p>
+    <w:p/>
+    <w:p>
+      <w:pPr>
+        <w:pStyle w:val="Titulosfortes"/>
+      </w:pPr>
+      <w:proofErr w:type="gramStart"/>
+      <w:r>
+        <w:t>4</w:t>
+      </w:r>
+      <w:proofErr w:type="gramEnd"/>
+      <w:r>
+        <w:t xml:space="preserve"> PROGRAMA</w:t>
+      </w:r>
+    </w:p>
+    <w:p>
+      <w:pPr>
+        <w:pStyle w:val="Titulosfortes"/>
+      </w:pPr>
+    </w:p>
+    <w:p>
+      <w:pPr>
+        <w:ind w:firstLine="708"/>
+      </w:pPr>
+      <w:r>
+        <w:t>Ess</w:t>
+      </w:r>
+      <w:r>
+        <w:t xml:space="preserve">e capitulo </w:t>
+      </w:r>
+      <w:r>
+        <w:t>está</w:t>
+      </w:r>
+      <w:r>
+        <w:t xml:space="preserve"> destinado as especificações </w:t>
+      </w:r>
+      <w:r>
+        <w:t xml:space="preserve">do projeto, como seus </w:t>
+      </w:r>
+      <w:r>
+        <w:t>requisitos funcionais e</w:t>
+      </w:r>
+      <w:r>
+        <w:t xml:space="preserve"> demais</w:t>
+      </w:r>
+      <w:r>
+        <w:t xml:space="preserve"> tópicos, como diagramas, que servem para que o usuário tenha um maior entendimento acerca do funcionamento do projeto.</w:t>
+      </w:r>
+    </w:p>
+    <w:p>
       <w:bookmarkStart w:id="14" w:name="_GoBack"/>
       <w:bookmarkEnd w:id="14"/>
-      <w:r>
-        <w:t>Desenvolvimento do programa</w:t>
-      </w:r>
-      <w:r>
-        <w:rPr>
-          <w:b w:val="0"/>
-        </w:rPr>
-        <w:t xml:space="preserve">: Após a análise e obter as ferramentas, desenvolveu-se o programa. Um </w:t>
-      </w:r>
-      <w:r>
-        <w:rPr>
-          <w:b w:val="0"/>
-          <w:i/>
-        </w:rPr>
-        <w:t>software</w:t>
-      </w:r>
-      <w:r>
-        <w:rPr>
-          <w:b w:val="0"/>
-        </w:rPr>
-        <w:t xml:space="preserve"> feito na linguagem Python, contendo o algoritmo que analisa se o responsável pode retirar a chave, das salas ou laboratórios, ou, então, devolve-a.</w:t>
-      </w:r>
-    </w:p>
-    <w:p>
-      <w:pPr>
-        <w:spacing w:after="200" w:line="276" w:lineRule="auto"/>
-        <w:jc w:val="left"/>
-      </w:pPr>
-      <w:r>
-        <w:br w:type="page"/>
-      </w:r>
     </w:p>
     <w:p>
       <w:pPr>
         <w:pStyle w:val="Titulosfortes"/>
       </w:pPr>
+      <w:r>
+        <w:t xml:space="preserve">4.1 REQUISITOS FUNCIONAIS </w:t>
+      </w:r>
     </w:p>
     <w:p>
       <w:pPr>
         <w:pStyle w:val="Titulosfortes"/>
       </w:pPr>
+    </w:p>
+    <w:p>
+      <w:pPr>
+        <w:pStyle w:val="Titulosfortes"/>
+      </w:pPr>
+      <w:r>
+        <w:t xml:space="preserve">#REQUISITOS FUNCIONAIS DO SISTEMA, COMO: RETIRAR, </w:t>
+      </w:r>
       <w:proofErr w:type="gramStart"/>
       <w:r>
-        <w:t>3</w:t>
+        <w:t>DEVOLVER</w:t>
       </w:r>
       <w:proofErr w:type="gramEnd"/>
-      <w:r>
-        <w:t xml:space="preserve"> </w:t>
-      </w:r>
-      <w:r>
-        <w:t>DESENVOLVIME</w:t>
-      </w:r>
-      <w:r>
-        <w:t>N</w:t>
-      </w:r>
-      <w:r>
-        <w:t>TO</w:t>
-      </w:r>
-    </w:p>
-    <w:p>
-      <w:pPr>
-        <w:ind w:firstLine="708"/>
-        <w:rPr>
-          <w:rFonts w:cs="Arial"/>
-          <w:b/>
-          <w:szCs w:val="24"/>
-        </w:rPr>
-      </w:pPr>
-    </w:p>
-    <w:p>
-      <w:pPr>
-        <w:rPr>
-          <w:rFonts w:cs="Arial"/>
-          <w:i/>
-          <w:szCs w:val="24"/>
-        </w:rPr>
-      </w:pPr>
-      <w:r>
-        <w:rPr>
-          <w:rFonts w:cs="Arial"/>
-          <w:i/>
-          <w:szCs w:val="24"/>
-        </w:rPr>
-        <w:t>Partes importante</w:t>
-      </w:r>
-      <w:r>
-        <w:rPr>
-          <w:rFonts w:cs="Arial"/>
-          <w:szCs w:val="24"/>
-        </w:rPr>
-        <w:t xml:space="preserve">s </w:t>
-      </w:r>
-      <w:r>
-        <w:rPr>
-          <w:rFonts w:cs="Arial"/>
-          <w:i/>
-          <w:szCs w:val="24"/>
-        </w:rPr>
-        <w:t>lidas em livros:</w:t>
-      </w:r>
-    </w:p>
-    <w:p>
-      <w:pPr>
-        <w:rPr>
-          <w:rFonts w:cs="Arial"/>
-          <w:szCs w:val="24"/>
-          <w:lang w:val="en-US"/>
-        </w:rPr>
-      </w:pPr>
-      <w:r>
-        <w:rPr>
-          <w:rFonts w:cs="Arial"/>
-          <w:szCs w:val="24"/>
-        </w:rPr>
-        <w:t>INTRODUÇ</w:t>
-      </w:r>
-      <w:r>
-        <w:rPr>
-          <w:rFonts w:cs="Arial"/>
-          <w:szCs w:val="24"/>
-        </w:rPr>
-        <w:t>ÃO Á</w:t>
-      </w:r>
-      <w:r>
-        <w:rPr>
-          <w:rFonts w:cs="Arial"/>
-          <w:szCs w:val="24"/>
-        </w:rPr>
-        <w:t xml:space="preserve"> INFORM</w:t>
-      </w:r>
-      <w:r>
-        <w:rPr>
-          <w:rFonts w:cs="Arial"/>
-          <w:szCs w:val="24"/>
-        </w:rPr>
-        <w:t>Á</w:t>
-      </w:r>
-      <w:r>
-        <w:rPr>
-          <w:rFonts w:cs="Arial"/>
-          <w:szCs w:val="24"/>
-        </w:rPr>
-        <w:t>TICA</w:t>
-      </w:r>
-      <w:r>
-        <w:rPr>
-          <w:rFonts w:cs="Arial"/>
-          <w:szCs w:val="24"/>
-        </w:rPr>
-        <w:t xml:space="preserve"> 8º EDIÇÃO. </w:t>
-      </w:r>
-      <w:r>
-        <w:rPr>
-          <w:rFonts w:cs="Arial"/>
-          <w:szCs w:val="24"/>
-          <w:lang w:val="en-US"/>
-        </w:rPr>
-        <w:t xml:space="preserve">H.L. CAPRON J.A. JOHNSON </w:t>
-      </w:r>
-    </w:p>
-    <w:p>
-      <w:pPr>
-        <w:pStyle w:val="PargrafodaLista"/>
-        <w:numPr>
-          <w:ilvl w:val="0"/>
-          <w:numId w:val="1"/>
-        </w:numPr>
-        <w:rPr>
-          <w:rFonts w:cs="Arial"/>
-          <w:i/>
-          <w:szCs w:val="24"/>
-        </w:rPr>
-      </w:pPr>
-      <w:r>
-        <w:rPr>
-          <w:rFonts w:cs="Arial"/>
-          <w:i/>
-          <w:szCs w:val="24"/>
-        </w:rPr>
-        <w:t>Exemplo de família rural que antes pensava que não era necessário um computador em sua casa, pois isso não ajudaria na agricultura. Porem com a diminuição do preço pode-se comprar e perceber que realme</w:t>
-      </w:r>
-      <w:r>
-        <w:rPr>
-          <w:rFonts w:cs="Arial"/>
-          <w:i/>
-          <w:szCs w:val="24"/>
-        </w:rPr>
-        <w:t>n</w:t>
-      </w:r>
-      <w:r>
-        <w:rPr>
-          <w:rFonts w:cs="Arial"/>
-          <w:i/>
-          <w:szCs w:val="24"/>
-        </w:rPr>
-        <w:t>te era útil para comunicação, pesquisa e organização.</w:t>
-      </w:r>
-    </w:p>
-    <w:p>
-      <w:pPr>
-        <w:pStyle w:val="PargrafodaLista"/>
-        <w:rPr>
-          <w:rFonts w:cs="Arial"/>
-          <w:i/>
-          <w:szCs w:val="24"/>
-        </w:rPr>
-      </w:pPr>
-    </w:p>
-    <w:p>
-      <w:pPr>
-        <w:pStyle w:val="PargrafodaLista"/>
-        <w:numPr>
-          <w:ilvl w:val="0"/>
-          <w:numId w:val="1"/>
-        </w:numPr>
-        <w:rPr>
-          <w:rFonts w:cs="Arial"/>
-          <w:i/>
-          <w:szCs w:val="24"/>
-        </w:rPr>
-      </w:pPr>
-      <w:r>
-        <w:rPr>
-          <w:rFonts w:cs="Arial"/>
-          <w:i/>
-          <w:szCs w:val="24"/>
-        </w:rPr>
-        <w:t>Produtividade de um computador</w:t>
-      </w:r>
-    </w:p>
-    <w:p>
-      <w:pPr>
-        <w:pStyle w:val="PargrafodaLista"/>
-        <w:rPr>
-          <w:rFonts w:cs="Arial"/>
-          <w:i/>
-          <w:szCs w:val="24"/>
-        </w:rPr>
-      </w:pPr>
-    </w:p>
-    <w:p>
-      <w:pPr>
-        <w:pStyle w:val="PargrafodaLista"/>
-        <w:numPr>
-          <w:ilvl w:val="0"/>
-          <w:numId w:val="1"/>
-        </w:numPr>
-        <w:rPr>
-          <w:rFonts w:cs="Arial"/>
-          <w:i/>
-          <w:szCs w:val="24"/>
-        </w:rPr>
-      </w:pPr>
-      <w:r>
-        <w:rPr>
-          <w:rFonts w:cs="Arial"/>
-          <w:i/>
-          <w:szCs w:val="24"/>
-        </w:rPr>
-        <w:t xml:space="preserve">Definição do que é computador: fala levemente de hardware e software, dizendo para que </w:t>
-      </w:r>
-      <w:proofErr w:type="gramStart"/>
-      <w:r>
-        <w:rPr>
-          <w:rFonts w:cs="Arial"/>
-          <w:i/>
-          <w:szCs w:val="24"/>
-        </w:rPr>
-        <w:t>serve</w:t>
-      </w:r>
-      <w:proofErr w:type="gramEnd"/>
-      <w:r>
-        <w:rPr>
-          <w:rFonts w:cs="Arial"/>
-          <w:i/>
-          <w:szCs w:val="24"/>
-        </w:rPr>
-        <w:t xml:space="preserve"> e o que é um programa.</w:t>
-      </w:r>
-    </w:p>
-    <w:p>
-      <w:pPr>
-        <w:pStyle w:val="PargrafodaLista"/>
-        <w:rPr>
-          <w:rFonts w:cs="Arial"/>
-          <w:i/>
-          <w:szCs w:val="24"/>
-        </w:rPr>
-      </w:pPr>
-    </w:p>
-    <w:p>
-      <w:pPr>
-        <w:pStyle w:val="PargrafodaLista"/>
-        <w:numPr>
-          <w:ilvl w:val="0"/>
-          <w:numId w:val="1"/>
-        </w:numPr>
-        <w:rPr>
-          <w:rFonts w:cs="Arial"/>
-          <w:i/>
-          <w:szCs w:val="24"/>
-        </w:rPr>
-      </w:pPr>
-      <w:r>
-        <w:rPr>
-          <w:rFonts w:cs="Arial"/>
-          <w:i/>
-          <w:szCs w:val="24"/>
-        </w:rPr>
-        <w:t>Para que é pode ser usado um software aplicativo</w:t>
-      </w:r>
-    </w:p>
-    <w:p>
-      <w:pPr>
-        <w:pStyle w:val="PargrafodaLista"/>
-        <w:rPr>
-          <w:rFonts w:cs="Arial"/>
-          <w:i/>
-          <w:szCs w:val="24"/>
-        </w:rPr>
-      </w:pPr>
-    </w:p>
-    <w:p>
-      <w:pPr>
-        <w:rPr>
-          <w:rFonts w:cs="Arial"/>
-          <w:i/>
-          <w:szCs w:val="24"/>
-        </w:rPr>
-      </w:pPr>
     </w:p>
     <w:p>
       <w:pPr>
         <w:pStyle w:val="Titulosfortes"/>
       </w:pPr>
-      <w:r>
-        <w:t>3.2 A LINGUAGEM PYTHON</w:t>
-      </w:r>
-    </w:p>
-    <w:p>
-      <w:pPr>
-        <w:pStyle w:val="SemEspaamento"/>
-      </w:pPr>
-    </w:p>
-    <w:p>
-      <w:pPr>
-        <w:ind w:firstLine="708"/>
-      </w:pPr>
-      <w:r>
-        <w:t xml:space="preserve">É possível encontrar uma descrição da linguagem de programação Python no livro Introdução a Linguagem de Programação Python, de Fábio Junior </w:t>
-      </w:r>
-      <w:proofErr w:type="spellStart"/>
-      <w:r>
-        <w:t>Alvez</w:t>
-      </w:r>
-      <w:proofErr w:type="spellEnd"/>
-      <w:r>
-        <w:t>, onde abaixo está descrita:</w:t>
-      </w:r>
-    </w:p>
-    <w:p/>
-    <w:p>
-      <w:pPr>
-        <w:pStyle w:val="Ttulo2"/>
-      </w:pPr>
-      <w:r>
-        <w:t xml:space="preserve">Python é uma linguagem de programação que foi lançada </w:t>
-      </w:r>
-      <w:r>
-        <w:t xml:space="preserve">por Guido van Rossum (Holandês) em 1991. </w:t>
-      </w:r>
-    </w:p>
-    <w:p>
-      <w:pPr>
-        <w:pStyle w:val="Ttulo2"/>
-      </w:pPr>
-      <w:r>
-        <w:t xml:space="preserve">O nome da linguagem origina-se da serie humorística britânica </w:t>
-      </w:r>
-      <w:r>
-        <w:rPr>
-          <w:i/>
-        </w:rPr>
-        <w:t>Monty Python’s Flying Circus</w:t>
-      </w:r>
-      <w:r>
-        <w:t xml:space="preserve">, do grupo humorístico Monty Python. Embora muitas pessoas façam </w:t>
-      </w:r>
-      <w:r>
-        <w:t>associação</w:t>
-      </w:r>
-      <w:r>
-        <w:t xml:space="preserve"> com o réptil do mesmo nome (em Português, </w:t>
-      </w:r>
-      <w:r>
-        <w:t>píton</w:t>
-      </w:r>
-      <w:r>
-        <w:t xml:space="preserve"> ou </w:t>
-      </w:r>
-      <w:proofErr w:type="spellStart"/>
-      <w:r>
-        <w:t>pitão</w:t>
-      </w:r>
-      <w:proofErr w:type="spellEnd"/>
-      <w:r>
-        <w:t>)</w:t>
-      </w:r>
-      <w:r>
-        <w:t>.</w:t>
-      </w:r>
-    </w:p>
-    <w:p>
-      <w:pPr>
-        <w:pStyle w:val="Ttulo2"/>
-      </w:pPr>
-      <w:r>
-        <w:t xml:space="preserve">Python é um software livre, ou seja, pode ser utilizado </w:t>
-      </w:r>
-      <w:r>
-        <w:t>gratuitamente</w:t>
-      </w:r>
-      <w:r>
-        <w:t xml:space="preserve">. Você pode utilizar o Python em praticamente qualquer arquitetura de computadores ou sistema operacional, como, por exemplo, Windows, Linux, Mac OS X ou </w:t>
-      </w:r>
-      <w:proofErr w:type="spellStart"/>
-      <w:proofErr w:type="gramStart"/>
-      <w:r>
-        <w:t>FreeBSD</w:t>
-      </w:r>
-      <w:proofErr w:type="spellEnd"/>
-      <w:proofErr w:type="gramEnd"/>
-      <w:r>
-        <w:t>.(ALVES, 2013, P. 3)</w:t>
-      </w:r>
-    </w:p>
-    <w:p/>
-    <w:p/>
-    <w:p>
-      <w:pPr>
-        <w:pStyle w:val="Ttulo2"/>
-        <w:ind w:left="0"/>
-      </w:pPr>
-    </w:p>
-    <w:p/>
+    </w:p>
+    <w:p>
+      <w:pPr>
+        <w:pStyle w:val="Titulosfortes"/>
+      </w:pPr>
+      <w:r>
+        <w:t>4.2 AÇÕES DO USUÁRIO</w:t>
+      </w:r>
+    </w:p>
+    <w:p>
+      <w:pPr>
+        <w:pStyle w:val="Titulosfortes"/>
+      </w:pPr>
+    </w:p>
     <w:p>
       <w:r>
         <w:lastRenderedPageBreak/>
         <w:tab/>
-      </w:r>
-    </w:p>
-    <w:p>
-      <w:pPr>
-        <w:pStyle w:val="SemEspaamento"/>
-      </w:pPr>
-    </w:p>
-    <w:p>
-      <w:pPr>
-        <w:rPr>
-          <w:rFonts w:cs="Arial"/>
-          <w:b/>
-          <w:szCs w:val="24"/>
-        </w:rPr>
-      </w:pPr>
-    </w:p>
-    <w:p>
-      <w:pPr>
-        <w:spacing w:after="200" w:line="276" w:lineRule="auto"/>
-        <w:jc w:val="left"/>
-        <w:rPr>
-          <w:rFonts w:cs="Arial"/>
-          <w:b/>
-          <w:szCs w:val="24"/>
-        </w:rPr>
-      </w:pPr>
-      <w:r>
-        <w:rPr>
-          <w:rFonts w:cs="Arial"/>
-          <w:b/>
-          <w:szCs w:val="24"/>
-        </w:rPr>
-        <w:br w:type="page"/>
-      </w:r>
-    </w:p>
+        <w:t>Este diagrama possui um objetivo de mostrar as funcionalidades que o usuário tem acesso no programa. Há uma diferença de usuários explicitas no diagrama. Consiste em responsáveis, esses têm</w:t>
+      </w:r>
+      <w:proofErr w:type="gramStart"/>
+      <w:r>
+        <w:t xml:space="preserve">  </w:t>
+      </w:r>
+      <w:proofErr w:type="gramEnd"/>
+      <w:r>
+        <w:t xml:space="preserve">ações como a retirada e devolução de chaves, </w:t>
+      </w:r>
+      <w:r>
+        <w:t xml:space="preserve">também observa-se o administrador essa classe de usuário esta destinada aos funcionários da Coordenação de Apoio Acadêmico. Assim, usuários administradores podem cadastrar remover responsáveis e memorandos e alterar informações. O acesso dos administradores se dá a partir de um código, e senha, de </w:t>
+      </w:r>
+      <w:proofErr w:type="gramStart"/>
+      <w:r>
+        <w:t>acesso criados logo após execução do programa</w:t>
+      </w:r>
+      <w:proofErr w:type="gramEnd"/>
+      <w:r>
+        <w:t>.</w:t>
+      </w:r>
+    </w:p>
+    <w:p/>
     <w:p>
       <w:pPr>
         <w:pStyle w:val="Titulosfortes"/>
       </w:pPr>
+      <w:r>
+        <w:t>#IMAGEM DO CASO DE USO</w:t>
+      </w:r>
+    </w:p>
+    <w:p>
+      <w:pPr>
+        <w:pStyle w:val="Titulosfortes"/>
+      </w:pPr>
+    </w:p>
+    <w:p>
+      <w:pPr>
+        <w:pStyle w:val="Titulosfortes"/>
+      </w:pPr>
       <w:proofErr w:type="gramStart"/>
       <w:r>
-        <w:lastRenderedPageBreak/>
-        <w:t>4</w:t>
+        <w:t>4.3 DIAGRAMA</w:t>
       </w:r>
       <w:proofErr w:type="gramEnd"/>
       <w:r>
+        <w:t xml:space="preserve"> DE CLASSES</w:t>
+      </w:r>
+    </w:p>
+    <w:p>
+      <w:pPr>
+        <w:pStyle w:val="Titulosfortes"/>
+      </w:pPr>
+    </w:p>
+    <w:p>
+      <w:pPr>
+        <w:pStyle w:val="Titulosfortes"/>
+      </w:pPr>
+      <w:r>
+        <w:t># BREVE EXPLICAÇÃO DO QUE É E PARA QUE SERVEO DIAGRAMA</w:t>
+      </w:r>
+    </w:p>
+    <w:p>
+      <w:pPr>
+        <w:pStyle w:val="Titulosfortes"/>
+      </w:pPr>
+    </w:p>
+    <w:p>
+      <w:pPr>
+        <w:pStyle w:val="Titulosfortes"/>
+      </w:pPr>
+      <w:r>
+        <w:t># IMAGEM DO DRIAGRAMA</w:t>
+      </w:r>
+    </w:p>
+    <w:p/>
+    <w:p>
+      <w:pPr>
+        <w:pStyle w:val="Titulosfortes"/>
+      </w:pPr>
+      <w:r>
+        <w:t>5</w:t>
+      </w:r>
+      <w:r>
         <w:t xml:space="preserve"> CONSIDERAÇÕES FINAIS</w:t>
       </w:r>
+    </w:p>
+    <w:p>
+      <w:pPr>
+        <w:pStyle w:val="Titulosfortes"/>
+      </w:pPr>
+    </w:p>
+    <w:p>
+      <w:r>
+        <w:t># Conclusão sobre o programa, testes feitos e etc...</w:t>
+      </w:r>
+    </w:p>
+    <w:p>
+      <w:pPr>
+        <w:pStyle w:val="Titulosfortes"/>
+      </w:pPr>
+    </w:p>
+    <w:p>
+      <w:pPr>
+        <w:pStyle w:val="Titulosfortes"/>
+      </w:pPr>
       <w:r>
         <w:br w:type="page"/>
       </w:r>
@@ -3035,6 +3026,39 @@
           <w:b w:val="0"/>
         </w:rPr>
         <w:t>. Rio de Janeiro, Ciência Moderna Ltda., 2013.</w:t>
+      </w:r>
+    </w:p>
+    <w:p>
+      <w:pPr>
+        <w:pStyle w:val="Titulosfortes"/>
+        <w:spacing w:line="240" w:lineRule="auto"/>
+        <w:rPr>
+          <w:b w:val="0"/>
+        </w:rPr>
+      </w:pPr>
+    </w:p>
+    <w:p>
+      <w:pPr>
+        <w:pStyle w:val="Titulosfortes"/>
+        <w:spacing w:line="240" w:lineRule="auto"/>
+        <w:rPr>
+          <w:b w:val="0"/>
+        </w:rPr>
+      </w:pPr>
+      <w:r>
+        <w:rPr>
+          <w:b w:val="0"/>
+        </w:rPr>
+        <w:t xml:space="preserve">ANGELOTTI, E. S. </w:t>
+      </w:r>
+      <w:r>
+        <w:t>Banco de Dados</w:t>
+      </w:r>
+      <w:r>
+        <w:rPr>
+          <w:b w:val="0"/>
+        </w:rPr>
+        <w:t>. Curitiba, Livro Técnico, 2010.</w:t>
       </w:r>
     </w:p>
     <w:sectPr>
@@ -3168,7 +3192,7 @@
             <w:noProof/>
             <w:szCs w:val="24"/>
           </w:rPr>
-          <w:t>9</w:t>
+          <w:t>11</w:t>
         </w:r>
         <w:r>
           <w:rPr>
@@ -4965,7 +4989,7 @@
 </file>
 
 <file path=customXml/itemProps1.xml><?xml version="1.0" encoding="utf-8"?>
-<ds:datastoreItem xmlns:ds="http://schemas.openxmlformats.org/officeDocument/2006/customXml" ds:itemID="{3A68F699-F702-40B6-98FB-3C3700765598}">
+<ds:datastoreItem xmlns:ds="http://schemas.openxmlformats.org/officeDocument/2006/customXml" ds:itemID="{B68C0F3E-9F01-4A4D-907C-0B4CBA815983}">
   <ds:schemaRefs>
     <ds:schemaRef ds:uri="http://schemas.openxmlformats.org/officeDocument/2006/bibliography"/>
   </ds:schemaRefs>

</xml_diff>